<commit_message>
Updates the user documentation for this study project.
</commit_message>
<xml_diff>
--- a/docs/BenutzerHandbuch.docx
+++ b/docs/BenutzerHandbuch.docx
@@ -18,6 +18,8 @@
         </w:rPr>
       </w:sdtEndPr>
       <w:sdtContent>
+        <w:bookmarkStart w:id="0" w:name="_GoBack" w:displacedByCustomXml="prev"/>
+        <w:bookmarkEnd w:id="0" w:displacedByCustomXml="prev"/>
         <w:p>
           <w:r>
             <w:rPr>
@@ -629,7 +631,7 @@
           <w:r>
             <w:fldChar w:fldCharType="separate"/>
           </w:r>
-          <w:hyperlink w:anchor="_Toc387662790" w:history="1">
+          <w:hyperlink w:anchor="_Toc390874978" w:history="1">
             <w:r>
               <w:rPr>
                 <w:rStyle w:val="Hyperlink"/>
@@ -650,7 +652,7 @@
                 <w:rStyle w:val="Hyperlink"/>
                 <w:noProof/>
               </w:rPr>
-              <w:t>Über den MatrixCalculator</w:t>
+              <w:t>Über Othello</w:t>
             </w:r>
             <w:r>
               <w:rPr>
@@ -671,7 +673,7 @@
                 <w:noProof/>
                 <w:webHidden/>
               </w:rPr>
-              <w:instrText xml:space="preserve"> PAGEREF _Toc387662790 \h </w:instrText>
+              <w:instrText xml:space="preserve"> PAGEREF _Toc390874978 \h </w:instrText>
             </w:r>
             <w:r>
               <w:rPr>
@@ -715,7 +717,7 @@
               <w:lang w:eastAsia="de-DE"/>
             </w:rPr>
           </w:pPr>
-          <w:hyperlink w:anchor="_Toc387662791" w:history="1">
+          <w:hyperlink w:anchor="_Toc390874979" w:history="1">
             <w:r>
               <w:rPr>
                 <w:rStyle w:val="Hyperlink"/>
@@ -757,7 +759,7 @@
                 <w:noProof/>
                 <w:webHidden/>
               </w:rPr>
-              <w:instrText xml:space="preserve"> PAGEREF _Toc387662791 \h </w:instrText>
+              <w:instrText xml:space="preserve"> PAGEREF _Toc390874979 \h </w:instrText>
             </w:r>
             <w:r>
               <w:rPr>
@@ -801,7 +803,7 @@
               <w:lang w:eastAsia="de-DE"/>
             </w:rPr>
           </w:pPr>
-          <w:hyperlink w:anchor="_Toc387662792" w:history="1">
+          <w:hyperlink w:anchor="_Toc390874980" w:history="1">
             <w:r>
               <w:rPr>
                 <w:rStyle w:val="Hyperlink"/>
@@ -843,7 +845,7 @@
                 <w:noProof/>
                 <w:webHidden/>
               </w:rPr>
-              <w:instrText xml:space="preserve"> PAGEREF _Toc387662792 \h </w:instrText>
+              <w:instrText xml:space="preserve"> PAGEREF _Toc390874980 \h </w:instrText>
             </w:r>
             <w:r>
               <w:rPr>
@@ -887,7 +889,7 @@
               <w:lang w:eastAsia="de-DE"/>
             </w:rPr>
           </w:pPr>
-          <w:hyperlink w:anchor="_Toc387662793" w:history="1">
+          <w:hyperlink w:anchor="_Toc390874981" w:history="1">
             <w:r>
               <w:rPr>
                 <w:rStyle w:val="Hyperlink"/>
@@ -929,7 +931,7 @@
                 <w:noProof/>
                 <w:webHidden/>
               </w:rPr>
-              <w:instrText xml:space="preserve"> PAGEREF _Toc387662793 \h </w:instrText>
+              <w:instrText xml:space="preserve"> PAGEREF _Toc390874981 \h </w:instrText>
             </w:r>
             <w:r>
               <w:rPr>
@@ -973,7 +975,7 @@
               <w:lang w:eastAsia="de-DE"/>
             </w:rPr>
           </w:pPr>
-          <w:hyperlink w:anchor="_Toc387662794" w:history="1">
+          <w:hyperlink w:anchor="_Toc390874982" w:history="1">
             <w:r>
               <w:rPr>
                 <w:rStyle w:val="Hyperlink"/>
@@ -994,7 +996,7 @@
                 <w:rStyle w:val="Hyperlink"/>
                 <w:noProof/>
               </w:rPr>
-              <w:t>Installation des MatrixCalculators</w:t>
+              <w:t>Installation des Othello Spiels</w:t>
             </w:r>
             <w:r>
               <w:rPr>
@@ -1015,93 +1017,7 @@
                 <w:noProof/>
                 <w:webHidden/>
               </w:rPr>
-              <w:instrText xml:space="preserve"> PAGEREF _Toc387662794 \h </w:instrText>
-            </w:r>
-            <w:r>
-              <w:rPr>
-                <w:noProof/>
-                <w:webHidden/>
-              </w:rPr>
-            </w:r>
-            <w:r>
-              <w:rPr>
-                <w:noProof/>
-                <w:webHidden/>
-              </w:rPr>
-              <w:fldChar w:fldCharType="separate"/>
-            </w:r>
-            <w:r>
-              <w:rPr>
-                <w:noProof/>
-                <w:webHidden/>
-              </w:rPr>
-              <w:t>3</w:t>
-            </w:r>
-            <w:r>
-              <w:rPr>
-                <w:noProof/>
-                <w:webHidden/>
-              </w:rPr>
-              <w:fldChar w:fldCharType="end"/>
-            </w:r>
-          </w:hyperlink>
-        </w:p>
-        <w:p>
-          <w:pPr>
-            <w:pStyle w:val="TOC1"/>
-            <w:tabs>
-              <w:tab w:val="left" w:pos="440"/>
-              <w:tab w:val="right" w:leader="dot" w:pos="9062"/>
-            </w:tabs>
-            <w:rPr>
-              <w:rFonts w:eastAsiaTheme="minorEastAsia"/>
-              <w:noProof/>
-              <w:lang w:eastAsia="de-DE"/>
-            </w:rPr>
-          </w:pPr>
-          <w:hyperlink w:anchor="_Toc387662795" w:history="1">
-            <w:r>
-              <w:rPr>
-                <w:rStyle w:val="Hyperlink"/>
-                <w:noProof/>
-              </w:rPr>
-              <w:t>2</w:t>
-            </w:r>
-            <w:r>
-              <w:rPr>
-                <w:rFonts w:eastAsiaTheme="minorEastAsia"/>
-                <w:noProof/>
-                <w:lang w:eastAsia="de-DE"/>
-              </w:rPr>
-              <w:tab/>
-            </w:r>
-            <w:r>
-              <w:rPr>
-                <w:rStyle w:val="Hyperlink"/>
-                <w:noProof/>
-              </w:rPr>
-              <w:t>Grundlagen</w:t>
-            </w:r>
-            <w:r>
-              <w:rPr>
-                <w:noProof/>
-                <w:webHidden/>
-              </w:rPr>
-              <w:tab/>
-            </w:r>
-            <w:r>
-              <w:rPr>
-                <w:noProof/>
-                <w:webHidden/>
-              </w:rPr>
-              <w:fldChar w:fldCharType="begin"/>
-            </w:r>
-            <w:r>
-              <w:rPr>
-                <w:noProof/>
-                <w:webHidden/>
-              </w:rPr>
-              <w:instrText xml:space="preserve"> PAGEREF _Toc387662795 \h </w:instrText>
+              <w:instrText xml:space="preserve"> PAGEREF _Toc390874982 \h </w:instrText>
             </w:r>
             <w:r>
               <w:rPr>
@@ -1145,13 +1061,13 @@
               <w:lang w:eastAsia="de-DE"/>
             </w:rPr>
           </w:pPr>
-          <w:hyperlink w:anchor="_Toc387662796" w:history="1">
+          <w:hyperlink w:anchor="_Toc390874983" w:history="1">
             <w:r>
               <w:rPr>
                 <w:rStyle w:val="Hyperlink"/>
                 <w:noProof/>
               </w:rPr>
-              <w:t>2.1</w:t>
+              <w:t>1.3</w:t>
             </w:r>
             <w:r>
               <w:rPr>
@@ -1166,7 +1082,7 @@
                 <w:rStyle w:val="Hyperlink"/>
                 <w:noProof/>
               </w:rPr>
-              <w:t>Starten des MatrixCalculators</w:t>
+              <w:t>Starten des Spiels</w:t>
             </w:r>
             <w:r>
               <w:rPr>
@@ -1187,7 +1103,7 @@
                 <w:noProof/>
                 <w:webHidden/>
               </w:rPr>
-              <w:instrText xml:space="preserve"> PAGEREF _Toc387662796 \h </w:instrText>
+              <w:instrText xml:space="preserve"> PAGEREF _Toc390874983 \h </w:instrText>
             </w:r>
             <w:r>
               <w:rPr>
@@ -1231,13 +1147,13 @@
               <w:lang w:eastAsia="de-DE"/>
             </w:rPr>
           </w:pPr>
-          <w:hyperlink w:anchor="_Toc387662797" w:history="1">
+          <w:hyperlink w:anchor="_Toc390874984" w:history="1">
             <w:r>
               <w:rPr>
                 <w:rStyle w:val="Hyperlink"/>
                 <w:noProof/>
               </w:rPr>
-              <w:t>2.2</w:t>
+              <w:t>1.4</w:t>
             </w:r>
             <w:r>
               <w:rPr>
@@ -1273,7 +1189,7 @@
                 <w:noProof/>
                 <w:webHidden/>
               </w:rPr>
-              <w:instrText xml:space="preserve"> PAGEREF _Toc387662797 \h </w:instrText>
+              <w:instrText xml:space="preserve"> PAGEREF _Toc390874984 \h </w:instrText>
             </w:r>
             <w:r>
               <w:rPr>
@@ -1294,436 +1210,6 @@
                 <w:webHidden/>
               </w:rPr>
               <w:t>3</w:t>
-            </w:r>
-            <w:r>
-              <w:rPr>
-                <w:noProof/>
-                <w:webHidden/>
-              </w:rPr>
-              <w:fldChar w:fldCharType="end"/>
-            </w:r>
-          </w:hyperlink>
-        </w:p>
-        <w:p>
-          <w:pPr>
-            <w:pStyle w:val="TOC2"/>
-            <w:tabs>
-              <w:tab w:val="left" w:pos="880"/>
-              <w:tab w:val="right" w:leader="dot" w:pos="9062"/>
-            </w:tabs>
-            <w:rPr>
-              <w:rFonts w:eastAsiaTheme="minorEastAsia"/>
-              <w:noProof/>
-              <w:lang w:eastAsia="de-DE"/>
-            </w:rPr>
-          </w:pPr>
-          <w:hyperlink w:anchor="_Toc387662798" w:history="1">
-            <w:r>
-              <w:rPr>
-                <w:rStyle w:val="Hyperlink"/>
-                <w:noProof/>
-              </w:rPr>
-              <w:t>2.3</w:t>
-            </w:r>
-            <w:r>
-              <w:rPr>
-                <w:rFonts w:eastAsiaTheme="minorEastAsia"/>
-                <w:noProof/>
-                <w:lang w:eastAsia="de-DE"/>
-              </w:rPr>
-              <w:tab/>
-            </w:r>
-            <w:r>
-              <w:rPr>
-                <w:rStyle w:val="Hyperlink"/>
-                <w:noProof/>
-              </w:rPr>
-              <w:t>Befehlsübersicht</w:t>
-            </w:r>
-            <w:r>
-              <w:rPr>
-                <w:noProof/>
-                <w:webHidden/>
-              </w:rPr>
-              <w:tab/>
-            </w:r>
-            <w:r>
-              <w:rPr>
-                <w:noProof/>
-                <w:webHidden/>
-              </w:rPr>
-              <w:fldChar w:fldCharType="begin"/>
-            </w:r>
-            <w:r>
-              <w:rPr>
-                <w:noProof/>
-                <w:webHidden/>
-              </w:rPr>
-              <w:instrText xml:space="preserve"> PAGEREF _Toc387662798 \h </w:instrText>
-            </w:r>
-            <w:r>
-              <w:rPr>
-                <w:noProof/>
-                <w:webHidden/>
-              </w:rPr>
-            </w:r>
-            <w:r>
-              <w:rPr>
-                <w:noProof/>
-                <w:webHidden/>
-              </w:rPr>
-              <w:fldChar w:fldCharType="separate"/>
-            </w:r>
-            <w:r>
-              <w:rPr>
-                <w:noProof/>
-                <w:webHidden/>
-              </w:rPr>
-              <w:t>4</w:t>
-            </w:r>
-            <w:r>
-              <w:rPr>
-                <w:noProof/>
-                <w:webHidden/>
-              </w:rPr>
-              <w:fldChar w:fldCharType="end"/>
-            </w:r>
-          </w:hyperlink>
-        </w:p>
-        <w:p>
-          <w:pPr>
-            <w:pStyle w:val="TOC3"/>
-            <w:tabs>
-              <w:tab w:val="left" w:pos="1320"/>
-              <w:tab w:val="right" w:leader="dot" w:pos="9062"/>
-            </w:tabs>
-            <w:rPr>
-              <w:rFonts w:eastAsiaTheme="minorEastAsia"/>
-              <w:noProof/>
-              <w:lang w:eastAsia="de-DE"/>
-            </w:rPr>
-          </w:pPr>
-          <w:hyperlink w:anchor="_Toc387662799" w:history="1">
-            <w:r>
-              <w:rPr>
-                <w:rStyle w:val="Hyperlink"/>
-                <w:noProof/>
-              </w:rPr>
-              <w:t>2.3.1</w:t>
-            </w:r>
-            <w:r>
-              <w:rPr>
-                <w:rFonts w:eastAsiaTheme="minorEastAsia"/>
-                <w:noProof/>
-                <w:lang w:eastAsia="de-DE"/>
-              </w:rPr>
-              <w:tab/>
-            </w:r>
-            <w:r>
-              <w:rPr>
-                <w:rStyle w:val="Hyperlink"/>
-                <w:noProof/>
-              </w:rPr>
-              <w:t>Erstellen einer Matrix</w:t>
-            </w:r>
-            <w:r>
-              <w:rPr>
-                <w:noProof/>
-                <w:webHidden/>
-              </w:rPr>
-              <w:tab/>
-            </w:r>
-            <w:r>
-              <w:rPr>
-                <w:noProof/>
-                <w:webHidden/>
-              </w:rPr>
-              <w:fldChar w:fldCharType="begin"/>
-            </w:r>
-            <w:r>
-              <w:rPr>
-                <w:noProof/>
-                <w:webHidden/>
-              </w:rPr>
-              <w:instrText xml:space="preserve"> PAGEREF _Toc387662799 \h </w:instrText>
-            </w:r>
-            <w:r>
-              <w:rPr>
-                <w:noProof/>
-                <w:webHidden/>
-              </w:rPr>
-            </w:r>
-            <w:r>
-              <w:rPr>
-                <w:noProof/>
-                <w:webHidden/>
-              </w:rPr>
-              <w:fldChar w:fldCharType="separate"/>
-            </w:r>
-            <w:r>
-              <w:rPr>
-                <w:noProof/>
-                <w:webHidden/>
-              </w:rPr>
-              <w:t>5</w:t>
-            </w:r>
-            <w:r>
-              <w:rPr>
-                <w:noProof/>
-                <w:webHidden/>
-              </w:rPr>
-              <w:fldChar w:fldCharType="end"/>
-            </w:r>
-          </w:hyperlink>
-        </w:p>
-        <w:p>
-          <w:pPr>
-            <w:pStyle w:val="TOC3"/>
-            <w:tabs>
-              <w:tab w:val="left" w:pos="1320"/>
-              <w:tab w:val="right" w:leader="dot" w:pos="9062"/>
-            </w:tabs>
-            <w:rPr>
-              <w:rFonts w:eastAsiaTheme="minorEastAsia"/>
-              <w:noProof/>
-              <w:lang w:eastAsia="de-DE"/>
-            </w:rPr>
-          </w:pPr>
-          <w:hyperlink w:anchor="_Toc387662800" w:history="1">
-            <w:r>
-              <w:rPr>
-                <w:rStyle w:val="Hyperlink"/>
-                <w:noProof/>
-              </w:rPr>
-              <w:t>2.3.2</w:t>
-            </w:r>
-            <w:r>
-              <w:rPr>
-                <w:rFonts w:eastAsiaTheme="minorEastAsia"/>
-                <w:noProof/>
-                <w:lang w:eastAsia="de-DE"/>
-              </w:rPr>
-              <w:tab/>
-            </w:r>
-            <w:r>
-              <w:rPr>
-                <w:rStyle w:val="Hyperlink"/>
-                <w:noProof/>
-              </w:rPr>
-              <w:t>Eine Matrix auf dem Bildschirm ausgeben</w:t>
-            </w:r>
-            <w:r>
-              <w:rPr>
-                <w:noProof/>
-                <w:webHidden/>
-              </w:rPr>
-              <w:tab/>
-            </w:r>
-            <w:r>
-              <w:rPr>
-                <w:noProof/>
-                <w:webHidden/>
-              </w:rPr>
-              <w:fldChar w:fldCharType="begin"/>
-            </w:r>
-            <w:r>
-              <w:rPr>
-                <w:noProof/>
-                <w:webHidden/>
-              </w:rPr>
-              <w:instrText xml:space="preserve"> PAGEREF _Toc387662800 \h </w:instrText>
-            </w:r>
-            <w:r>
-              <w:rPr>
-                <w:noProof/>
-                <w:webHidden/>
-              </w:rPr>
-            </w:r>
-            <w:r>
-              <w:rPr>
-                <w:noProof/>
-                <w:webHidden/>
-              </w:rPr>
-              <w:fldChar w:fldCharType="separate"/>
-            </w:r>
-            <w:r>
-              <w:rPr>
-                <w:noProof/>
-                <w:webHidden/>
-              </w:rPr>
-              <w:t>5</w:t>
-            </w:r>
-            <w:r>
-              <w:rPr>
-                <w:noProof/>
-                <w:webHidden/>
-              </w:rPr>
-              <w:fldChar w:fldCharType="end"/>
-            </w:r>
-          </w:hyperlink>
-        </w:p>
-        <w:p>
-          <w:pPr>
-            <w:pStyle w:val="TOC3"/>
-            <w:tabs>
-              <w:tab w:val="left" w:pos="1320"/>
-              <w:tab w:val="right" w:leader="dot" w:pos="9062"/>
-            </w:tabs>
-            <w:rPr>
-              <w:rFonts w:eastAsiaTheme="minorEastAsia"/>
-              <w:noProof/>
-              <w:lang w:eastAsia="de-DE"/>
-            </w:rPr>
-          </w:pPr>
-          <w:hyperlink w:anchor="_Toc387662801" w:history="1">
-            <w:r>
-              <w:rPr>
-                <w:rStyle w:val="Hyperlink"/>
-                <w:noProof/>
-              </w:rPr>
-              <w:t>2.3.3</w:t>
-            </w:r>
-            <w:r>
-              <w:rPr>
-                <w:rFonts w:eastAsiaTheme="minorEastAsia"/>
-                <w:noProof/>
-                <w:lang w:eastAsia="de-DE"/>
-              </w:rPr>
-              <w:tab/>
-            </w:r>
-            <w:r>
-              <w:rPr>
-                <w:rStyle w:val="Hyperlink"/>
-                <w:noProof/>
-              </w:rPr>
-              <w:t>Zwei Matrizen Addieren</w:t>
-            </w:r>
-            <w:r>
-              <w:rPr>
-                <w:noProof/>
-                <w:webHidden/>
-              </w:rPr>
-              <w:tab/>
-            </w:r>
-            <w:r>
-              <w:rPr>
-                <w:noProof/>
-                <w:webHidden/>
-              </w:rPr>
-              <w:fldChar w:fldCharType="begin"/>
-            </w:r>
-            <w:r>
-              <w:rPr>
-                <w:noProof/>
-                <w:webHidden/>
-              </w:rPr>
-              <w:instrText xml:space="preserve"> PAGEREF _Toc387662801 \h </w:instrText>
-            </w:r>
-            <w:r>
-              <w:rPr>
-                <w:noProof/>
-                <w:webHidden/>
-              </w:rPr>
-            </w:r>
-            <w:r>
-              <w:rPr>
-                <w:noProof/>
-                <w:webHidden/>
-              </w:rPr>
-              <w:fldChar w:fldCharType="separate"/>
-            </w:r>
-            <w:r>
-              <w:rPr>
-                <w:noProof/>
-                <w:webHidden/>
-              </w:rPr>
-              <w:t>6</w:t>
-            </w:r>
-            <w:r>
-              <w:rPr>
-                <w:noProof/>
-                <w:webHidden/>
-              </w:rPr>
-              <w:fldChar w:fldCharType="end"/>
-            </w:r>
-          </w:hyperlink>
-        </w:p>
-        <w:p>
-          <w:pPr>
-            <w:pStyle w:val="TOC3"/>
-            <w:tabs>
-              <w:tab w:val="left" w:pos="1320"/>
-              <w:tab w:val="right" w:leader="dot" w:pos="9062"/>
-            </w:tabs>
-            <w:rPr>
-              <w:rFonts w:eastAsiaTheme="minorEastAsia"/>
-              <w:noProof/>
-              <w:lang w:eastAsia="de-DE"/>
-            </w:rPr>
-          </w:pPr>
-          <w:hyperlink w:anchor="_Toc387662802" w:history="1">
-            <w:r>
-              <w:rPr>
-                <w:rStyle w:val="Hyperlink"/>
-                <w:noProof/>
-              </w:rPr>
-              <w:t>2.3.4</w:t>
-            </w:r>
-            <w:r>
-              <w:rPr>
-                <w:rFonts w:eastAsiaTheme="minorEastAsia"/>
-                <w:noProof/>
-                <w:lang w:eastAsia="de-DE"/>
-              </w:rPr>
-              <w:tab/>
-            </w:r>
-            <w:r>
-              <w:rPr>
-                <w:rStyle w:val="Hyperlink"/>
-                <w:noProof/>
-              </w:rPr>
-              <w:t>Eine Matrize Transponieren</w:t>
-            </w:r>
-            <w:r>
-              <w:rPr>
-                <w:noProof/>
-                <w:webHidden/>
-              </w:rPr>
-              <w:tab/>
-            </w:r>
-            <w:r>
-              <w:rPr>
-                <w:noProof/>
-                <w:webHidden/>
-              </w:rPr>
-              <w:fldChar w:fldCharType="begin"/>
-            </w:r>
-            <w:r>
-              <w:rPr>
-                <w:noProof/>
-                <w:webHidden/>
-              </w:rPr>
-              <w:instrText xml:space="preserve"> PAGEREF _Toc387662802 \h </w:instrText>
-            </w:r>
-            <w:r>
-              <w:rPr>
-                <w:noProof/>
-                <w:webHidden/>
-              </w:rPr>
-            </w:r>
-            <w:r>
-              <w:rPr>
-                <w:noProof/>
-                <w:webHidden/>
-              </w:rPr>
-              <w:fldChar w:fldCharType="separate"/>
-            </w:r>
-            <w:r>
-              <w:rPr>
-                <w:noProof/>
-                <w:webHidden/>
-              </w:rPr>
-              <w:t>6</w:t>
             </w:r>
             <w:r>
               <w:rPr>
@@ -1755,16 +1241,17 @@
       <w:pPr>
         <w:pStyle w:val="Heading1"/>
       </w:pPr>
-      <w:bookmarkStart w:id="0" w:name="_Ref387621726"/>
-      <w:bookmarkStart w:id="1" w:name="_Toc387662790"/>
-      <w:r>
+      <w:bookmarkStart w:id="1" w:name="_Ref387621726"/>
+      <w:bookmarkStart w:id="2" w:name="_Toc390874978"/>
+      <w:r>
+        <w:lastRenderedPageBreak/>
         <w:t xml:space="preserve">Über </w:t>
       </w:r>
-      <w:bookmarkEnd w:id="0"/>
       <w:bookmarkEnd w:id="1"/>
       <w:r>
         <w:t>Othello</w:t>
       </w:r>
+      <w:bookmarkEnd w:id="2"/>
     </w:p>
     <w:p/>
     <w:p>
@@ -1837,11 +1324,11 @@
       <w:pPr>
         <w:pStyle w:val="Heading2"/>
       </w:pPr>
-      <w:bookmarkStart w:id="2" w:name="_Toc387662791"/>
+      <w:bookmarkStart w:id="3" w:name="_Toc390874979"/>
       <w:r>
         <w:t>System Anforderungen</w:t>
       </w:r>
-      <w:bookmarkEnd w:id="2"/>
+      <w:bookmarkEnd w:id="3"/>
     </w:p>
     <w:p/>
     <w:p>
@@ -1978,11 +1465,11 @@
       <w:pPr>
         <w:pStyle w:val="Heading2"/>
       </w:pPr>
-      <w:bookmarkStart w:id="3" w:name="_Toc387662792"/>
+      <w:bookmarkStart w:id="4" w:name="_Toc390874980"/>
       <w:r>
         <w:t>Installation</w:t>
       </w:r>
-      <w:bookmarkEnd w:id="3"/>
+      <w:bookmarkEnd w:id="4"/>
     </w:p>
     <w:p/>
     <w:p>
@@ -2026,11 +1513,11 @@
       <w:pPr>
         <w:pStyle w:val="Heading3"/>
       </w:pPr>
-      <w:bookmarkStart w:id="4" w:name="_Toc387662793"/>
+      <w:bookmarkStart w:id="5" w:name="_Toc390874981"/>
       <w:r>
         <w:t>Java Installation</w:t>
       </w:r>
-      <w:bookmarkEnd w:id="4"/>
+      <w:bookmarkEnd w:id="5"/>
       <w:r>
         <w:t xml:space="preserve"> </w:t>
       </w:r>
@@ -2038,6 +1525,7 @@
     <w:p/>
     <w:p>
       <w:r>
+        <w:lastRenderedPageBreak/>
         <w:t>Sofern Java 8 bereits bei Ihnen installiert ist können Sie diesen Abschnitt überspringen.</w:t>
       </w:r>
       <w:r>
@@ -2118,14 +1606,14 @@
       <w:pPr>
         <w:pStyle w:val="Heading3"/>
       </w:pPr>
-      <w:bookmarkStart w:id="5" w:name="_Toc387662794"/>
+      <w:bookmarkStart w:id="6" w:name="_Toc390874982"/>
       <w:r>
         <w:t xml:space="preserve">Installation des </w:t>
       </w:r>
-      <w:bookmarkEnd w:id="5"/>
       <w:r>
         <w:t>Othello Spiels</w:t>
       </w:r>
+      <w:bookmarkEnd w:id="6"/>
     </w:p>
     <w:p/>
     <w:p>
@@ -2150,14 +1638,14 @@
       <w:pPr>
         <w:pStyle w:val="Heading2"/>
       </w:pPr>
-      <w:bookmarkStart w:id="6" w:name="_Toc387662796"/>
+      <w:bookmarkStart w:id="7" w:name="_Toc390874983"/>
       <w:r>
         <w:t>Starten de</w:t>
       </w:r>
-      <w:bookmarkEnd w:id="6"/>
       <w:r>
         <w:t>s Spiels</w:t>
       </w:r>
+      <w:bookmarkEnd w:id="7"/>
     </w:p>
     <w:p/>
     <w:p>
@@ -2172,12 +1660,13 @@
       <w:pPr>
         <w:pStyle w:val="Heading2"/>
       </w:pPr>
-      <w:bookmarkStart w:id="7" w:name="_Toc387662797"/>
+      <w:bookmarkStart w:id="8" w:name="_Toc390874984"/>
       <w:r>
         <w:t>Die Benutzeroberfläche</w:t>
       </w:r>
-      <w:bookmarkEnd w:id="7"/>
+      <w:bookmarkEnd w:id="8"/>
     </w:p>
+    <w:p/>
     <w:p>
       <w:r>
         <w:rPr>
@@ -2187,13 +1676,13 @@
         <mc:AlternateContent>
           <mc:Choice Requires="wps">
             <w:drawing>
-              <wp:anchor distT="0" distB="0" distL="114300" distR="114300" simplePos="0" relativeHeight="251662336" behindDoc="0" locked="0" layoutInCell="1" allowOverlap="1" wp14:anchorId="54879998" wp14:editId="711C45A4">
+              <wp:anchor distT="0" distB="0" distL="114300" distR="114300" simplePos="0" relativeHeight="251662336" behindDoc="0" locked="0" layoutInCell="1" allowOverlap="1" wp14:anchorId="0203E68B" wp14:editId="6AB00D5A">
                 <wp:simplePos x="0" y="0"/>
-                <wp:positionH relativeFrom="column">
-                  <wp:posOffset>43180</wp:posOffset>
+                <wp:positionH relativeFrom="margin">
+                  <wp:align>left</wp:align>
                 </wp:positionH>
                 <wp:positionV relativeFrom="paragraph">
-                  <wp:posOffset>3202940</wp:posOffset>
+                  <wp:posOffset>4422140</wp:posOffset>
                 </wp:positionV>
                 <wp:extent cx="5086350" cy="635"/>
                 <wp:effectExtent l="0" t="0" r="0" b="0"/>
@@ -2232,14 +1721,27 @@
                             <w:r>
                               <w:t xml:space="preserve">Abbildung </w:t>
                             </w:r>
-                            <w:fldSimple w:instr=" SEQ Abbildung \* ARABIC ">
-                              <w:r>
-                                <w:rPr>
-                                  <w:noProof/>
-                                </w:rPr>
-                                <w:t>1</w:t>
-                              </w:r>
-                            </w:fldSimple>
+                            <w:r>
+                              <w:fldChar w:fldCharType="begin"/>
+                            </w:r>
+                            <w:r>
+                              <w:instrText xml:space="preserve"> SEQ Abbildung \* ARABIC </w:instrText>
+                            </w:r>
+                            <w:r>
+                              <w:fldChar w:fldCharType="separate"/>
+                            </w:r>
+                            <w:r>
+                              <w:rPr>
+                                <w:noProof/>
+                              </w:rPr>
+                              <w:t>1</w:t>
+                            </w:r>
+                            <w:r>
+                              <w:rPr>
+                                <w:noProof/>
+                              </w:rPr>
+                              <w:fldChar w:fldCharType="end"/>
+                            </w:r>
                             <w:r>
                               <w:t xml:space="preserve"> </w:t>
                             </w:r>
@@ -2263,7 +1765,7 @@
           </mc:Choice>
           <mc:Fallback>
             <w:pict>
-              <v:shape w14:anchorId="54879998" id="Text Box 2" o:spid="_x0000_s1030" type="#_x0000_t202" style="position:absolute;margin-left:3.4pt;margin-top:252.2pt;width:400.5pt;height:.05pt;z-index:251662336;visibility:visible;mso-wrap-style:square;mso-wrap-distance-left:9pt;mso-wrap-distance-top:0;mso-wrap-distance-right:9pt;mso-wrap-distance-bottom:0;mso-position-horizontal:absolute;mso-position-horizontal-relative:text;mso-position-vertical:absolute;mso-position-vertical-relative:text;v-text-anchor:top" o:gfxdata="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" stroked="f">
+              <v:shape w14:anchorId="0203E68B" id="Text Box 2" o:spid="_x0000_s1030" type="#_x0000_t202" style="position:absolute;margin-left:0;margin-top:348.2pt;width:400.5pt;height:.05pt;z-index:251662336;visibility:visible;mso-wrap-style:square;mso-wrap-distance-left:9pt;mso-wrap-distance-top:0;mso-wrap-distance-right:9pt;mso-wrap-distance-bottom:0;mso-position-horizontal:left;mso-position-horizontal-relative:margin;mso-position-vertical:absolute;mso-position-vertical-relative:text;v-text-anchor:top" o:gfxdata="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" stroked="f">
                 <v:textbox style="mso-fit-shape-to-text:t" inset="0,0,0,0">
                   <w:txbxContent>
                     <w:p>
@@ -2276,14 +1778,27 @@
                       <w:r>
                         <w:t xml:space="preserve">Abbildung </w:t>
                       </w:r>
-                      <w:fldSimple w:instr=" SEQ Abbildung \* ARABIC ">
-                        <w:r>
-                          <w:rPr>
-                            <w:noProof/>
-                          </w:rPr>
-                          <w:t>1</w:t>
-                        </w:r>
-                      </w:fldSimple>
+                      <w:r>
+                        <w:fldChar w:fldCharType="begin"/>
+                      </w:r>
+                      <w:r>
+                        <w:instrText xml:space="preserve"> SEQ Abbildung \* ARABIC </w:instrText>
+                      </w:r>
+                      <w:r>
+                        <w:fldChar w:fldCharType="separate"/>
+                      </w:r>
+                      <w:r>
+                        <w:rPr>
+                          <w:noProof/>
+                        </w:rPr>
+                        <w:t>1</w:t>
+                      </w:r>
+                      <w:r>
+                        <w:rPr>
+                          <w:noProof/>
+                        </w:rPr>
+                        <w:fldChar w:fldCharType="end"/>
+                      </w:r>
                       <w:r>
                         <w:t xml:space="preserve"> </w:t>
                       </w:r>
@@ -2293,7 +1808,7 @@
                     </w:p>
                   </w:txbxContent>
                 </v:textbox>
-                <w10:wrap type="topAndBottom"/>
+                <w10:wrap type="topAndBottom" anchorx="margin"/>
               </v:shape>
             </w:pict>
           </mc:Fallback>
@@ -2305,17 +1820,9 @@
           <w:lang w:eastAsia="de-DE"/>
         </w:rPr>
         <w:drawing>
-          <wp:anchor distT="0" distB="0" distL="114300" distR="114300" simplePos="0" relativeHeight="251660288" behindDoc="0" locked="0" layoutInCell="1" allowOverlap="1" wp14:anchorId="56D5E8C8" wp14:editId="67501DCA">
-            <wp:simplePos x="0" y="0"/>
-            <wp:positionH relativeFrom="margin">
-              <wp:posOffset>43180</wp:posOffset>
-            </wp:positionH>
-            <wp:positionV relativeFrom="paragraph">
-              <wp:posOffset>193040</wp:posOffset>
-            </wp:positionV>
-            <wp:extent cx="5086350" cy="2952750"/>
-            <wp:effectExtent l="0" t="0" r="0" b="0"/>
-            <wp:wrapTopAndBottom/>
+          <wp:inline distT="0" distB="0" distL="0" distR="0" wp14:anchorId="0007FF10" wp14:editId="4DD0AD74">
+            <wp:extent cx="3886200" cy="4357747"/>
+            <wp:effectExtent l="0" t="0" r="0" b="5080"/>
             <wp:docPr id="1" name="Picture 1"/>
             <wp:cNvGraphicFramePr>
               <a:graphicFrameLocks xmlns:a="http://schemas.openxmlformats.org/drawingml/2006/main" noChangeAspect="1"/>
@@ -2328,13 +1835,7 @@
                     <pic:cNvPicPr/>
                   </pic:nvPicPr>
                   <pic:blipFill>
-                    <a:blip r:embed="rId9">
-                      <a:extLst>
-                        <a:ext uri="{28A0092B-C50C-407E-A947-70E740481C1C}">
-                          <a14:useLocalDpi xmlns:a14="http://schemas.microsoft.com/office/drawing/2010/main" val="0"/>
-                        </a:ext>
-                      </a:extLst>
-                    </a:blip>
+                    <a:blip r:embed="rId9"/>
                     <a:stretch>
                       <a:fillRect/>
                     </a:stretch>
@@ -2342,7 +1843,7 @@
                   <pic:spPr>
                     <a:xfrm>
                       <a:off x="0" y="0"/>
-                      <a:ext cx="5086350" cy="2952750"/>
+                      <a:ext cx="3907793" cy="4381960"/>
                     </a:xfrm>
                     <a:prstGeom prst="rect">
                       <a:avLst/>
@@ -2351,1815 +1852,50 @@
                 </pic:pic>
               </a:graphicData>
             </a:graphic>
-            <wp14:sizeRelH relativeFrom="page">
-              <wp14:pctWidth>0</wp14:pctWidth>
-            </wp14:sizeRelH>
-            <wp14:sizeRelV relativeFrom="page">
-              <wp14:pctHeight>0</wp14:pctHeight>
-            </wp14:sizeRelV>
-          </wp:anchor>
+          </wp:inline>
         </w:drawing>
-      </w:r>
-    </w:p>
-    <w:p/>
-    <w:p>
-      <w:r>
-        <w:t xml:space="preserve">Der </w:t>
-      </w:r>
-      <w:proofErr w:type="spellStart"/>
-      <w:r>
-        <w:t>MatrixCalculator</w:t>
-      </w:r>
-      <w:proofErr w:type="spellEnd"/>
-      <w:r>
-        <w:t xml:space="preserve"> </w:t>
-      </w:r>
-      <w:r>
-        <w:t>besitzt ein</w:t>
-      </w:r>
-      <w:r>
-        <w:t xml:space="preserve"> Kommando Interface welches über einfache Befehle gesteuert wird. Beim Start der Anwendung werden alle Verfügbaren Befehle und deren Zweck aufgelistet. </w:t>
-      </w:r>
-      <w:r>
-        <w:t xml:space="preserve">Jeder Befehl besitzt eine Liste von erforderlichen Parametern, </w:t>
-      </w:r>
-      <w:r>
-        <w:t xml:space="preserve">welche mittels dem Befehl </w:t>
-      </w:r>
-      <w:r>
-        <w:br/>
-        <w:t>‚</w:t>
-      </w:r>
-      <w:proofErr w:type="spellStart"/>
-      <w:r>
-        <w:t>help</w:t>
-      </w:r>
-      <w:proofErr w:type="spellEnd"/>
-      <w:r>
-        <w:t xml:space="preserve"> &lt;Befehl&gt;‘ ermittelt werden kann. Dennoch lassen sich alle Befehle auch ohne die erforderlichen Parameter aufrufen, in diesem Falle werden die entsprechenden Parameter vom Benutzer erfragt.</w:t>
-      </w:r>
-      <w:r>
-        <w:rPr>
-          <w:noProof/>
-          <w:lang w:eastAsia="de-DE"/>
-        </w:rPr>
-        <w:t xml:space="preserve"> </w:t>
       </w:r>
     </w:p>
     <w:p>
       <w:pPr>
-        <w:rPr>
-          <w:noProof/>
-          <w:lang w:eastAsia="de-DE"/>
-        </w:rPr>
-      </w:pPr>
-      <w:r>
-        <w:rPr>
-          <w:noProof/>
-          <w:lang w:eastAsia="de-DE"/>
-        </w:rPr>
-        <w:br w:type="page"/>
-      </w:r>
-    </w:p>
-    <w:p>
-      <w:pPr>
-        <w:pStyle w:val="Heading2"/>
-      </w:pPr>
-      <w:bookmarkStart w:id="8" w:name="_Toc387662798"/>
-      <w:r>
-        <w:t>Befehlsübersicht</w:t>
-      </w:r>
-      <w:bookmarkEnd w:id="8"/>
-    </w:p>
-    <w:p/>
-    <w:p>
-      <w:r>
-        <w:t>Die unterstützten Befehle sind in der unten aufgeführten Tabelle aufgelistet, aus dieser können Sie den Zweck und die akzeptierten Parameter entnehmen. Sie können die Befehle auch ohne einen Parameter aufrufen in diesem Fall wird die Anwendung die erforderlichen Informationen erfragen.</w:t>
-      </w:r>
-    </w:p>
-    <w:p>
-      <w:r>
-        <w:t xml:space="preserve">Zum Beispiel sofern sie bei dem Parameter </w:t>
-      </w:r>
-      <w:proofErr w:type="spellStart"/>
-      <w:r>
-        <w:t>print</w:t>
-      </w:r>
-      <w:proofErr w:type="spellEnd"/>
-      <w:r>
-        <w:t xml:space="preserve"> eine Matrix angeben</w:t>
-      </w:r>
-      <w:r>
-        <w:t>,</w:t>
-      </w:r>
-      <w:r>
-        <w:t xml:space="preserve"> die noch nicht existiert</w:t>
-      </w:r>
-      <w:r>
-        <w:t>, wird Sie das Programm fragen diese erste zu erstellen.</w:t>
+        <w:spacing w:line="240" w:lineRule="auto"/>
+      </w:pPr>
+      <w:r>
+        <w:lastRenderedPageBreak/>
+        <w:t xml:space="preserve">Das Spiel lässt sich sowohl über die Maus als auch über einen evtl. Vorhandenen Touchscreen bedienen.  In Abbildung 1 können Sie sehen, dass die Oberfläche in ein Spielfeld mit Steinen und in </w:t>
       </w:r>
       <w:r>
         <w:br/>
-      </w:r>
-    </w:p>
-    <w:tbl>
-      <w:tblPr>
-        <w:tblStyle w:val="TableGrid"/>
-        <w:tblW w:w="0" w:type="auto"/>
-        <w:tblLook w:val="04A0" w:firstRow="1" w:lastRow="0" w:firstColumn="1" w:lastColumn="0" w:noHBand="0" w:noVBand="1"/>
-      </w:tblPr>
-      <w:tblGrid>
-        <w:gridCol w:w="1478"/>
-        <w:gridCol w:w="2521"/>
-        <w:gridCol w:w="1524"/>
-        <w:gridCol w:w="3519"/>
-      </w:tblGrid>
-      <w:tr>
-        <w:tc>
-          <w:tcPr>
-            <w:tcW w:w="1378" w:type="dxa"/>
-            <w:tcBorders>
-              <w:top w:val="single" w:sz="12" w:space="0" w:color="5B9BD5" w:themeColor="accent1"/>
-              <w:left w:val="single" w:sz="12" w:space="0" w:color="5B9BD5" w:themeColor="accent1"/>
-              <w:bottom w:val="single" w:sz="4" w:space="0" w:color="auto"/>
-              <w:right w:val="single" w:sz="12" w:space="0" w:color="5B9BD5" w:themeColor="accent1"/>
-            </w:tcBorders>
-            <w:shd w:val="clear" w:color="auto" w:fill="9CC2E5" w:themeFill="accent1" w:themeFillTint="99"/>
-          </w:tcPr>
-          <w:p>
-            <w:pPr>
-              <w:rPr>
-                <w:b/>
-                <w:color w:val="FFFFFF" w:themeColor="background1"/>
-              </w:rPr>
-            </w:pPr>
-            <w:r>
-              <w:rPr>
-                <w:b/>
-                <w:color w:val="FFFFFF" w:themeColor="background1"/>
-              </w:rPr>
-              <w:t>Befehl</w:t>
-            </w:r>
-          </w:p>
-        </w:tc>
-        <w:tc>
-          <w:tcPr>
-            <w:tcW w:w="2554" w:type="dxa"/>
-            <w:tcBorders>
-              <w:top w:val="single" w:sz="12" w:space="0" w:color="5B9BD5" w:themeColor="accent1"/>
-              <w:left w:val="single" w:sz="12" w:space="0" w:color="5B9BD5" w:themeColor="accent1"/>
-              <w:right w:val="single" w:sz="12" w:space="0" w:color="5B9BD5" w:themeColor="accent1"/>
-            </w:tcBorders>
-            <w:shd w:val="clear" w:color="auto" w:fill="9CC2E5" w:themeFill="accent1" w:themeFillTint="99"/>
-          </w:tcPr>
-          <w:p>
-            <w:pPr>
-              <w:rPr>
-                <w:b/>
-                <w:color w:val="FFFFFF" w:themeColor="background1"/>
-              </w:rPr>
-            </w:pPr>
-            <w:r>
-              <w:rPr>
-                <w:b/>
-                <w:color w:val="FFFFFF" w:themeColor="background1"/>
-              </w:rPr>
-              <w:t>Zweck</w:t>
-            </w:r>
-          </w:p>
-        </w:tc>
-        <w:tc>
-          <w:tcPr>
-            <w:tcW w:w="1527" w:type="dxa"/>
-            <w:tcBorders>
-              <w:top w:val="single" w:sz="12" w:space="0" w:color="5B9BD5" w:themeColor="accent1"/>
-              <w:left w:val="single" w:sz="12" w:space="0" w:color="5B9BD5" w:themeColor="accent1"/>
-              <w:right w:val="single" w:sz="12" w:space="0" w:color="5B9BD5" w:themeColor="accent1"/>
-            </w:tcBorders>
-            <w:shd w:val="clear" w:color="auto" w:fill="9CC2E5" w:themeFill="accent1" w:themeFillTint="99"/>
-          </w:tcPr>
-          <w:p>
-            <w:pPr>
-              <w:rPr>
-                <w:b/>
-                <w:color w:val="FFFFFF" w:themeColor="background1"/>
-              </w:rPr>
-            </w:pPr>
-            <w:r>
-              <w:rPr>
-                <w:b/>
-                <w:color w:val="FFFFFF" w:themeColor="background1"/>
-              </w:rPr>
-              <w:t>Parameter</w:t>
-            </w:r>
-          </w:p>
-        </w:tc>
-        <w:tc>
-          <w:tcPr>
-            <w:tcW w:w="3583" w:type="dxa"/>
-            <w:tcBorders>
-              <w:top w:val="single" w:sz="12" w:space="0" w:color="5B9BD5" w:themeColor="accent1"/>
-              <w:left w:val="single" w:sz="12" w:space="0" w:color="5B9BD5" w:themeColor="accent1"/>
-              <w:right w:val="single" w:sz="12" w:space="0" w:color="5B9BD5" w:themeColor="accent1"/>
-            </w:tcBorders>
-            <w:shd w:val="clear" w:color="auto" w:fill="9CC2E5" w:themeFill="accent1" w:themeFillTint="99"/>
-          </w:tcPr>
-          <w:p>
-            <w:pPr>
-              <w:rPr>
-                <w:b/>
-                <w:color w:val="FFFFFF" w:themeColor="background1"/>
-              </w:rPr>
-            </w:pPr>
-            <w:r>
-              <w:rPr>
-                <w:b/>
-                <w:color w:val="FFFFFF" w:themeColor="background1"/>
-              </w:rPr>
-              <w:t>Beschreibung</w:t>
-            </w:r>
-          </w:p>
-        </w:tc>
-      </w:tr>
-      <w:tr>
-        <w:tc>
-          <w:tcPr>
-            <w:tcW w:w="1378" w:type="dxa"/>
-            <w:vMerge w:val="restart"/>
-            <w:tcBorders>
-              <w:left w:val="single" w:sz="12" w:space="0" w:color="5B9BD5" w:themeColor="accent1"/>
-              <w:right w:val="single" w:sz="12" w:space="0" w:color="5B9BD5" w:themeColor="accent1"/>
-            </w:tcBorders>
-          </w:tcPr>
-          <w:p>
-            <w:proofErr w:type="spellStart"/>
-            <w:r>
-              <w:t>a</w:t>
-            </w:r>
-            <w:r>
-              <w:t>dd</w:t>
-            </w:r>
-            <w:proofErr w:type="spellEnd"/>
-          </w:p>
-          <w:p/>
-          <w:p/>
-        </w:tc>
-        <w:tc>
-          <w:tcPr>
-            <w:tcW w:w="2554" w:type="dxa"/>
-            <w:vMerge w:val="restart"/>
-            <w:tcBorders>
-              <w:left w:val="single" w:sz="12" w:space="0" w:color="5B9BD5" w:themeColor="accent1"/>
-              <w:right w:val="single" w:sz="12" w:space="0" w:color="5B9BD5" w:themeColor="accent1"/>
-            </w:tcBorders>
-          </w:tcPr>
-          <w:p>
-            <w:r>
-              <w:t>Berechnet die Summe zweier Matrizen</w:t>
-            </w:r>
-            <w:r>
-              <w:t xml:space="preserve"> sofern beide vom selben Typ sind</w:t>
-            </w:r>
-            <w:r>
-              <w:t>.</w:t>
-            </w:r>
-          </w:p>
-        </w:tc>
-        <w:tc>
-          <w:tcPr>
-            <w:tcW w:w="1527" w:type="dxa"/>
-            <w:tcBorders>
-              <w:left w:val="single" w:sz="12" w:space="0" w:color="5B9BD5" w:themeColor="accent1"/>
-              <w:right w:val="single" w:sz="12" w:space="0" w:color="5B9BD5" w:themeColor="accent1"/>
-            </w:tcBorders>
-          </w:tcPr>
-          <w:p>
-            <w:pPr>
-              <w:jc w:val="center"/>
-            </w:pPr>
-            <w:r>
-              <w:t>firstMatrix</w:t>
-            </w:r>
-          </w:p>
-        </w:tc>
-        <w:tc>
-          <w:tcPr>
-            <w:tcW w:w="3583" w:type="dxa"/>
-            <w:tcBorders>
-              <w:left w:val="single" w:sz="12" w:space="0" w:color="5B9BD5" w:themeColor="accent1"/>
-              <w:right w:val="single" w:sz="12" w:space="0" w:color="5B9BD5" w:themeColor="accent1"/>
-            </w:tcBorders>
-          </w:tcPr>
-          <w:p>
-            <w:pPr>
-              <w:jc w:val="center"/>
-            </w:pPr>
-            <w:r>
-              <w:t>Name des linken Matrix Summanden</w:t>
-            </w:r>
-          </w:p>
-        </w:tc>
-      </w:tr>
-      <w:tr>
-        <w:tc>
-          <w:tcPr>
-            <w:tcW w:w="1271" w:type="dxa"/>
-            <w:vMerge/>
-            <w:tcBorders>
-              <w:left w:val="single" w:sz="12" w:space="0" w:color="5B9BD5" w:themeColor="accent1"/>
-              <w:right w:val="single" w:sz="12" w:space="0" w:color="5B9BD5" w:themeColor="accent1"/>
-            </w:tcBorders>
-          </w:tcPr>
-          <w:p/>
-        </w:tc>
-        <w:tc>
-          <w:tcPr>
-            <w:tcW w:w="2595" w:type="dxa"/>
-            <w:vMerge/>
-            <w:tcBorders>
-              <w:left w:val="single" w:sz="12" w:space="0" w:color="5B9BD5" w:themeColor="accent1"/>
-              <w:right w:val="single" w:sz="12" w:space="0" w:color="5B9BD5" w:themeColor="accent1"/>
-            </w:tcBorders>
-          </w:tcPr>
-          <w:p/>
-        </w:tc>
-        <w:tc>
-          <w:tcPr>
-            <w:tcW w:w="1530" w:type="dxa"/>
-            <w:tcBorders>
-              <w:left w:val="single" w:sz="12" w:space="0" w:color="5B9BD5" w:themeColor="accent1"/>
-              <w:right w:val="single" w:sz="12" w:space="0" w:color="5B9BD5" w:themeColor="accent1"/>
-            </w:tcBorders>
-          </w:tcPr>
-          <w:p>
-            <w:pPr>
-              <w:jc w:val="center"/>
-            </w:pPr>
-            <w:r>
-              <w:t>secondMatrix</w:t>
-            </w:r>
-          </w:p>
-        </w:tc>
-        <w:tc>
-          <w:tcPr>
-            <w:tcW w:w="3666" w:type="dxa"/>
-            <w:tcBorders>
-              <w:left w:val="single" w:sz="12" w:space="0" w:color="5B9BD5" w:themeColor="accent1"/>
-              <w:right w:val="single" w:sz="12" w:space="0" w:color="5B9BD5" w:themeColor="accent1"/>
-            </w:tcBorders>
-          </w:tcPr>
-          <w:p>
-            <w:pPr>
-              <w:jc w:val="center"/>
-            </w:pPr>
-            <w:r>
-              <w:t>Namen des rechten Matrix Summanden.</w:t>
-            </w:r>
-          </w:p>
-        </w:tc>
-      </w:tr>
-      <w:tr>
-        <w:tc>
-          <w:tcPr>
-            <w:tcW w:w="1271" w:type="dxa"/>
-            <w:tcBorders>
-              <w:left w:val="single" w:sz="12" w:space="0" w:color="5B9BD5" w:themeColor="accent1"/>
-              <w:right w:val="single" w:sz="12" w:space="0" w:color="5B9BD5" w:themeColor="accent1"/>
-            </w:tcBorders>
-          </w:tcPr>
-          <w:p>
-            <w:proofErr w:type="spellStart"/>
-            <w:r>
-              <w:t>create</w:t>
-            </w:r>
-            <w:proofErr w:type="spellEnd"/>
-          </w:p>
-        </w:tc>
-        <w:tc>
-          <w:tcPr>
-            <w:tcW w:w="2595" w:type="dxa"/>
-            <w:tcBorders>
-              <w:left w:val="single" w:sz="12" w:space="0" w:color="5B9BD5" w:themeColor="accent1"/>
-              <w:right w:val="single" w:sz="12" w:space="0" w:color="5B9BD5" w:themeColor="accent1"/>
-            </w:tcBorders>
-          </w:tcPr>
-          <w:p>
-            <w:r>
-              <w:t>Erstellt eine Matrix für den späteren Gebrauch.</w:t>
-            </w:r>
-          </w:p>
-        </w:tc>
-        <w:tc>
-          <w:tcPr>
-            <w:tcW w:w="1530" w:type="dxa"/>
-            <w:tcBorders>
-              <w:left w:val="single" w:sz="12" w:space="0" w:color="5B9BD5" w:themeColor="accent1"/>
-              <w:right w:val="single" w:sz="12" w:space="0" w:color="5B9BD5" w:themeColor="accent1"/>
-            </w:tcBorders>
-          </w:tcPr>
-          <w:p>
-            <w:pPr>
-              <w:jc w:val="center"/>
-            </w:pPr>
-            <w:proofErr w:type="spellStart"/>
-            <w:r>
-              <w:t>name</w:t>
-            </w:r>
-            <w:proofErr w:type="spellEnd"/>
-          </w:p>
-        </w:tc>
-        <w:tc>
-          <w:tcPr>
-            <w:tcW w:w="3666" w:type="dxa"/>
-            <w:tcBorders>
-              <w:left w:val="single" w:sz="12" w:space="0" w:color="5B9BD5" w:themeColor="accent1"/>
-              <w:right w:val="single" w:sz="12" w:space="0" w:color="5B9BD5" w:themeColor="accent1"/>
-            </w:tcBorders>
-          </w:tcPr>
-          <w:p>
-            <w:pPr>
-              <w:jc w:val="center"/>
-            </w:pPr>
-            <w:r>
-              <w:t>Name der neuen Matrix.</w:t>
-            </w:r>
-          </w:p>
-        </w:tc>
-      </w:tr>
-      <w:tr>
-        <w:tc>
-          <w:tcPr>
-            <w:tcW w:w="1271" w:type="dxa"/>
-            <w:tcBorders>
-              <w:left w:val="single" w:sz="12" w:space="0" w:color="5B9BD5" w:themeColor="accent1"/>
-              <w:right w:val="single" w:sz="12" w:space="0" w:color="5B9BD5" w:themeColor="accent1"/>
-            </w:tcBorders>
-          </w:tcPr>
-          <w:p>
-            <w:proofErr w:type="spellStart"/>
-            <w:r>
-              <w:t>delete</w:t>
-            </w:r>
-            <w:proofErr w:type="spellEnd"/>
-          </w:p>
-        </w:tc>
-        <w:tc>
-          <w:tcPr>
-            <w:tcW w:w="2595" w:type="dxa"/>
-            <w:tcBorders>
-              <w:left w:val="single" w:sz="12" w:space="0" w:color="5B9BD5" w:themeColor="accent1"/>
-              <w:right w:val="single" w:sz="12" w:space="0" w:color="5B9BD5" w:themeColor="accent1"/>
-            </w:tcBorders>
-          </w:tcPr>
-          <w:p>
-            <w:r>
-              <w:t>Entfernt eine bereits erstellte Matrix.</w:t>
-            </w:r>
-          </w:p>
-        </w:tc>
-        <w:tc>
-          <w:tcPr>
-            <w:tcW w:w="1530" w:type="dxa"/>
-            <w:tcBorders>
-              <w:left w:val="single" w:sz="12" w:space="0" w:color="5B9BD5" w:themeColor="accent1"/>
-              <w:right w:val="single" w:sz="12" w:space="0" w:color="5B9BD5" w:themeColor="accent1"/>
-            </w:tcBorders>
-          </w:tcPr>
-          <w:p>
-            <w:pPr>
-              <w:jc w:val="center"/>
-            </w:pPr>
-            <w:proofErr w:type="spellStart"/>
-            <w:r>
-              <w:t>name</w:t>
-            </w:r>
-            <w:proofErr w:type="spellEnd"/>
-          </w:p>
-        </w:tc>
-        <w:tc>
-          <w:tcPr>
-            <w:tcW w:w="3666" w:type="dxa"/>
-            <w:tcBorders>
-              <w:left w:val="single" w:sz="12" w:space="0" w:color="5B9BD5" w:themeColor="accent1"/>
-              <w:right w:val="single" w:sz="12" w:space="0" w:color="5B9BD5" w:themeColor="accent1"/>
-            </w:tcBorders>
-          </w:tcPr>
-          <w:p>
-            <w:pPr>
-              <w:jc w:val="center"/>
-            </w:pPr>
-            <w:r>
-              <w:t>Name der Matrix welche entfernt werden soll.</w:t>
-            </w:r>
-          </w:p>
-        </w:tc>
-      </w:tr>
-      <w:tr>
-        <w:tc>
-          <w:tcPr>
-            <w:tcW w:w="1271" w:type="dxa"/>
-            <w:tcBorders>
-              <w:left w:val="single" w:sz="12" w:space="0" w:color="5B9BD5" w:themeColor="accent1"/>
-              <w:right w:val="single" w:sz="12" w:space="0" w:color="5B9BD5" w:themeColor="accent1"/>
-            </w:tcBorders>
-          </w:tcPr>
-          <w:p>
-            <w:proofErr w:type="spellStart"/>
-            <w:r>
-              <w:t>help</w:t>
-            </w:r>
-            <w:proofErr w:type="spellEnd"/>
-          </w:p>
-        </w:tc>
-        <w:tc>
-          <w:tcPr>
-            <w:tcW w:w="2595" w:type="dxa"/>
-            <w:tcBorders>
-              <w:left w:val="single" w:sz="12" w:space="0" w:color="5B9BD5" w:themeColor="accent1"/>
-              <w:right w:val="single" w:sz="12" w:space="0" w:color="5B9BD5" w:themeColor="accent1"/>
-            </w:tcBorders>
-          </w:tcPr>
-          <w:p>
-            <w:r>
-              <w:t xml:space="preserve">Listet alle Befehle </w:t>
-            </w:r>
-            <w:r>
-              <w:t xml:space="preserve"> auf oder ruft die Beschreibung zu einem Befehl auf.</w:t>
-            </w:r>
-          </w:p>
-        </w:tc>
-        <w:tc>
-          <w:tcPr>
-            <w:tcW w:w="1530" w:type="dxa"/>
-            <w:tcBorders>
-              <w:left w:val="single" w:sz="12" w:space="0" w:color="5B9BD5" w:themeColor="accent1"/>
-              <w:right w:val="single" w:sz="12" w:space="0" w:color="5B9BD5" w:themeColor="accent1"/>
-            </w:tcBorders>
-          </w:tcPr>
-          <w:p>
-            <w:pPr>
-              <w:jc w:val="center"/>
-            </w:pPr>
-            <w:proofErr w:type="spellStart"/>
-            <w:r>
-              <w:t>cmd</w:t>
-            </w:r>
-            <w:proofErr w:type="spellEnd"/>
-          </w:p>
-        </w:tc>
-        <w:tc>
-          <w:tcPr>
-            <w:tcW w:w="3666" w:type="dxa"/>
-            <w:tcBorders>
-              <w:left w:val="single" w:sz="12" w:space="0" w:color="5B9BD5" w:themeColor="accent1"/>
-              <w:right w:val="single" w:sz="12" w:space="0" w:color="5B9BD5" w:themeColor="accent1"/>
-            </w:tcBorders>
-          </w:tcPr>
-          <w:p>
-            <w:pPr>
-              <w:jc w:val="center"/>
-            </w:pPr>
-            <w:r>
-              <w:t>Der Name eines Befehls zu dem eine Beschreibung angezeigt werden soll.</w:t>
-            </w:r>
-          </w:p>
-        </w:tc>
-      </w:tr>
-      <w:tr>
-        <w:tc>
-          <w:tcPr>
-            <w:tcW w:w="1271" w:type="dxa"/>
-            <w:tcBorders>
-              <w:left w:val="single" w:sz="12" w:space="0" w:color="5B9BD5" w:themeColor="accent1"/>
-              <w:right w:val="single" w:sz="12" w:space="0" w:color="5B9BD5" w:themeColor="accent1"/>
-            </w:tcBorders>
-          </w:tcPr>
-          <w:p>
-            <w:r>
-              <w:t>L</w:t>
-            </w:r>
-            <w:r>
-              <w:t>ist</w:t>
-            </w:r>
-          </w:p>
-        </w:tc>
-        <w:tc>
-          <w:tcPr>
-            <w:tcW w:w="2595" w:type="dxa"/>
-            <w:tcBorders>
-              <w:left w:val="single" w:sz="12" w:space="0" w:color="5B9BD5" w:themeColor="accent1"/>
-              <w:right w:val="single" w:sz="12" w:space="0" w:color="5B9BD5" w:themeColor="accent1"/>
-            </w:tcBorders>
-          </w:tcPr>
-          <w:p>
-            <w:r>
-              <w:t>Listet alle bereits angelegten Matrizen auf.</w:t>
-            </w:r>
-          </w:p>
-        </w:tc>
-        <w:tc>
-          <w:tcPr>
-            <w:tcW w:w="1530" w:type="dxa"/>
-            <w:tcBorders>
-              <w:left w:val="single" w:sz="12" w:space="0" w:color="5B9BD5" w:themeColor="accent1"/>
-              <w:right w:val="single" w:sz="12" w:space="0" w:color="5B9BD5" w:themeColor="accent1"/>
-            </w:tcBorders>
-          </w:tcPr>
-          <w:p>
-            <w:pPr>
-              <w:jc w:val="center"/>
-            </w:pPr>
-            <w:r>
-              <w:t>-</w:t>
-            </w:r>
-          </w:p>
-        </w:tc>
-        <w:tc>
-          <w:tcPr>
-            <w:tcW w:w="3666" w:type="dxa"/>
-            <w:tcBorders>
-              <w:left w:val="single" w:sz="12" w:space="0" w:color="5B9BD5" w:themeColor="accent1"/>
-              <w:right w:val="single" w:sz="12" w:space="0" w:color="5B9BD5" w:themeColor="accent1"/>
-            </w:tcBorders>
-          </w:tcPr>
-          <w:p>
-            <w:pPr>
-              <w:jc w:val="center"/>
-            </w:pPr>
-            <w:r>
-              <w:t>-</w:t>
-            </w:r>
-          </w:p>
-        </w:tc>
-      </w:tr>
-      <w:tr>
-        <w:tc>
-          <w:tcPr>
-            <w:tcW w:w="1271" w:type="dxa"/>
-            <w:tcBorders>
-              <w:left w:val="single" w:sz="12" w:space="0" w:color="5B9BD5" w:themeColor="accent1"/>
-              <w:right w:val="single" w:sz="12" w:space="0" w:color="5B9BD5" w:themeColor="accent1"/>
-            </w:tcBorders>
-          </w:tcPr>
-          <w:p>
-            <w:proofErr w:type="spellStart"/>
-            <w:r>
-              <w:t>maxRowSum</w:t>
-            </w:r>
-            <w:proofErr w:type="spellEnd"/>
-          </w:p>
-        </w:tc>
-        <w:tc>
-          <w:tcPr>
-            <w:tcW w:w="2595" w:type="dxa"/>
-            <w:tcBorders>
-              <w:left w:val="single" w:sz="12" w:space="0" w:color="5B9BD5" w:themeColor="accent1"/>
-              <w:right w:val="single" w:sz="12" w:space="0" w:color="5B9BD5" w:themeColor="accent1"/>
-            </w:tcBorders>
-          </w:tcPr>
-          <w:p>
-            <w:r>
-              <w:t xml:space="preserve">Bestimmt </w:t>
-            </w:r>
-            <w:proofErr w:type="gramStart"/>
-            <w:r>
-              <w:t>die größte</w:t>
-            </w:r>
-            <w:proofErr w:type="gramEnd"/>
-            <w:r>
-              <w:t xml:space="preserve"> Zeilensummer einer Matrix.</w:t>
-            </w:r>
-          </w:p>
-        </w:tc>
-        <w:tc>
-          <w:tcPr>
-            <w:tcW w:w="1530" w:type="dxa"/>
-            <w:tcBorders>
-              <w:left w:val="single" w:sz="12" w:space="0" w:color="5B9BD5" w:themeColor="accent1"/>
-              <w:right w:val="single" w:sz="12" w:space="0" w:color="5B9BD5" w:themeColor="accent1"/>
-            </w:tcBorders>
-          </w:tcPr>
-          <w:p>
-            <w:pPr>
-              <w:jc w:val="center"/>
-            </w:pPr>
-            <w:proofErr w:type="spellStart"/>
-            <w:r>
-              <w:t>matrix</w:t>
-            </w:r>
-            <w:proofErr w:type="spellEnd"/>
-          </w:p>
-        </w:tc>
-        <w:tc>
-          <w:tcPr>
-            <w:tcW w:w="3666" w:type="dxa"/>
-            <w:tcBorders>
-              <w:left w:val="single" w:sz="12" w:space="0" w:color="5B9BD5" w:themeColor="accent1"/>
-              <w:right w:val="single" w:sz="12" w:space="0" w:color="5B9BD5" w:themeColor="accent1"/>
-            </w:tcBorders>
-          </w:tcPr>
-          <w:p>
-            <w:pPr>
-              <w:jc w:val="center"/>
-            </w:pPr>
-            <w:r>
-              <w:t>Name der Matrix zu der die maximale Zeilensumme ermittelt werden soll.</w:t>
-            </w:r>
-          </w:p>
-        </w:tc>
-      </w:tr>
-      <w:tr>
-        <w:tc>
-          <w:tcPr>
-            <w:tcW w:w="1271" w:type="dxa"/>
-            <w:vMerge w:val="restart"/>
-            <w:tcBorders>
-              <w:left w:val="single" w:sz="12" w:space="0" w:color="5B9BD5" w:themeColor="accent1"/>
-              <w:right w:val="single" w:sz="12" w:space="0" w:color="5B9BD5" w:themeColor="accent1"/>
-            </w:tcBorders>
-          </w:tcPr>
-          <w:p>
-            <w:proofErr w:type="spellStart"/>
-            <w:r>
-              <w:t>multiply</w:t>
-            </w:r>
-            <w:proofErr w:type="spellEnd"/>
-          </w:p>
-        </w:tc>
-        <w:tc>
-          <w:tcPr>
-            <w:tcW w:w="2595" w:type="dxa"/>
-            <w:vMerge w:val="restart"/>
-            <w:tcBorders>
-              <w:left w:val="single" w:sz="12" w:space="0" w:color="5B9BD5" w:themeColor="accent1"/>
-              <w:right w:val="single" w:sz="12" w:space="0" w:color="5B9BD5" w:themeColor="accent1"/>
-            </w:tcBorders>
-          </w:tcPr>
-          <w:p>
-            <w:r>
-              <w:t>Multipliziert zwei Matrizen sofern diese sich multiplizieren lassen.</w:t>
-            </w:r>
-          </w:p>
-        </w:tc>
-        <w:tc>
-          <w:tcPr>
-            <w:tcW w:w="1530" w:type="dxa"/>
-            <w:tcBorders>
-              <w:left w:val="single" w:sz="12" w:space="0" w:color="5B9BD5" w:themeColor="accent1"/>
-              <w:right w:val="single" w:sz="12" w:space="0" w:color="5B9BD5" w:themeColor="accent1"/>
-            </w:tcBorders>
-          </w:tcPr>
-          <w:p>
-            <w:pPr>
-              <w:jc w:val="center"/>
-            </w:pPr>
-            <w:proofErr w:type="spellStart"/>
-            <w:r>
-              <w:t>firstMatrix</w:t>
-            </w:r>
-            <w:proofErr w:type="spellEnd"/>
-          </w:p>
-        </w:tc>
-        <w:tc>
-          <w:tcPr>
-            <w:tcW w:w="3666" w:type="dxa"/>
-            <w:tcBorders>
-              <w:left w:val="single" w:sz="12" w:space="0" w:color="5B9BD5" w:themeColor="accent1"/>
-              <w:right w:val="single" w:sz="12" w:space="0" w:color="5B9BD5" w:themeColor="accent1"/>
-            </w:tcBorders>
-          </w:tcPr>
-          <w:p>
-            <w:pPr>
-              <w:jc w:val="center"/>
-            </w:pPr>
-            <w:r>
-              <w:t>Name des linken Matrixfaktors.</w:t>
-            </w:r>
-          </w:p>
-        </w:tc>
-      </w:tr>
-      <w:tr>
-        <w:tc>
-          <w:tcPr>
-            <w:tcW w:w="1378" w:type="dxa"/>
-            <w:vMerge/>
-            <w:tcBorders>
-              <w:left w:val="single" w:sz="12" w:space="0" w:color="5B9BD5" w:themeColor="accent1"/>
-              <w:right w:val="single" w:sz="12" w:space="0" w:color="5B9BD5" w:themeColor="accent1"/>
-            </w:tcBorders>
-          </w:tcPr>
-          <w:p/>
-        </w:tc>
-        <w:tc>
-          <w:tcPr>
-            <w:tcW w:w="2554" w:type="dxa"/>
-            <w:vMerge/>
-            <w:tcBorders>
-              <w:left w:val="single" w:sz="12" w:space="0" w:color="5B9BD5" w:themeColor="accent1"/>
-              <w:right w:val="single" w:sz="12" w:space="0" w:color="5B9BD5" w:themeColor="accent1"/>
-            </w:tcBorders>
-          </w:tcPr>
-          <w:p/>
-        </w:tc>
-        <w:tc>
-          <w:tcPr>
-            <w:tcW w:w="1527" w:type="dxa"/>
-            <w:tcBorders>
-              <w:left w:val="single" w:sz="12" w:space="0" w:color="5B9BD5" w:themeColor="accent1"/>
-              <w:right w:val="single" w:sz="12" w:space="0" w:color="5B9BD5" w:themeColor="accent1"/>
-            </w:tcBorders>
-          </w:tcPr>
-          <w:p>
-            <w:pPr>
-              <w:jc w:val="center"/>
-            </w:pPr>
-            <w:proofErr w:type="spellStart"/>
-            <w:r>
-              <w:t>secondMatrix</w:t>
-            </w:r>
-            <w:proofErr w:type="spellEnd"/>
-          </w:p>
-        </w:tc>
-        <w:tc>
-          <w:tcPr>
-            <w:tcW w:w="3583" w:type="dxa"/>
-            <w:tcBorders>
-              <w:left w:val="single" w:sz="12" w:space="0" w:color="5B9BD5" w:themeColor="accent1"/>
-              <w:right w:val="single" w:sz="12" w:space="0" w:color="5B9BD5" w:themeColor="accent1"/>
-            </w:tcBorders>
-          </w:tcPr>
-          <w:p>
-            <w:pPr>
-              <w:jc w:val="center"/>
-            </w:pPr>
-            <w:r>
-              <w:t>Name des rechten Matrixfaktors.</w:t>
-            </w:r>
-          </w:p>
-        </w:tc>
-      </w:tr>
-      <w:tr>
-        <w:tc>
-          <w:tcPr>
-            <w:tcW w:w="1378" w:type="dxa"/>
-            <w:tcBorders>
-              <w:left w:val="single" w:sz="12" w:space="0" w:color="5B9BD5" w:themeColor="accent1"/>
-              <w:right w:val="single" w:sz="12" w:space="0" w:color="5B9BD5" w:themeColor="accent1"/>
-            </w:tcBorders>
-          </w:tcPr>
-          <w:p>
-            <w:proofErr w:type="spellStart"/>
-            <w:r>
-              <w:t>print</w:t>
-            </w:r>
-            <w:proofErr w:type="spellEnd"/>
-          </w:p>
-        </w:tc>
-        <w:tc>
-          <w:tcPr>
-            <w:tcW w:w="2554" w:type="dxa"/>
-            <w:tcBorders>
-              <w:left w:val="single" w:sz="12" w:space="0" w:color="5B9BD5" w:themeColor="accent1"/>
-              <w:right w:val="single" w:sz="12" w:space="0" w:color="5B9BD5" w:themeColor="accent1"/>
-            </w:tcBorders>
-          </w:tcPr>
-          <w:p>
-            <w:r>
-              <w:t>Erstellt eine formatierte Ausgabe für eine Mat</w:t>
-            </w:r>
-            <w:bookmarkStart w:id="9" w:name="_GoBack"/>
-            <w:bookmarkEnd w:id="9"/>
-            <w:r>
-              <w:t>rix und stellt diese auf dem Bildschirm dar.</w:t>
-            </w:r>
-          </w:p>
-        </w:tc>
-        <w:tc>
-          <w:tcPr>
-            <w:tcW w:w="1527" w:type="dxa"/>
-            <w:tcBorders>
-              <w:left w:val="single" w:sz="12" w:space="0" w:color="5B9BD5" w:themeColor="accent1"/>
-              <w:right w:val="single" w:sz="12" w:space="0" w:color="5B9BD5" w:themeColor="accent1"/>
-            </w:tcBorders>
-          </w:tcPr>
-          <w:p>
-            <w:pPr>
-              <w:jc w:val="center"/>
-            </w:pPr>
-            <w:proofErr w:type="spellStart"/>
-            <w:r>
-              <w:t>matrix</w:t>
-            </w:r>
-            <w:proofErr w:type="spellEnd"/>
-          </w:p>
-        </w:tc>
-        <w:tc>
-          <w:tcPr>
-            <w:tcW w:w="3583" w:type="dxa"/>
-            <w:tcBorders>
-              <w:left w:val="single" w:sz="12" w:space="0" w:color="5B9BD5" w:themeColor="accent1"/>
-              <w:right w:val="single" w:sz="12" w:space="0" w:color="5B9BD5" w:themeColor="accent1"/>
-            </w:tcBorders>
-          </w:tcPr>
-          <w:p>
-            <w:pPr>
-              <w:jc w:val="center"/>
-            </w:pPr>
-            <w:r>
-              <w:t>Name der Matrix die auf dem Bildschirm ausgegeben werden soll.</w:t>
-            </w:r>
-          </w:p>
-        </w:tc>
-      </w:tr>
-      <w:tr>
-        <w:tc>
-          <w:tcPr>
-            <w:tcW w:w="1378" w:type="dxa"/>
-            <w:tcBorders>
-              <w:left w:val="single" w:sz="12" w:space="0" w:color="5B9BD5" w:themeColor="accent1"/>
-              <w:right w:val="single" w:sz="12" w:space="0" w:color="5B9BD5" w:themeColor="accent1"/>
-            </w:tcBorders>
-          </w:tcPr>
-          <w:p>
-            <w:proofErr w:type="spellStart"/>
-            <w:r>
-              <w:t>quit</w:t>
-            </w:r>
-            <w:proofErr w:type="spellEnd"/>
-          </w:p>
-        </w:tc>
-        <w:tc>
-          <w:tcPr>
-            <w:tcW w:w="2554" w:type="dxa"/>
-            <w:tcBorders>
-              <w:left w:val="single" w:sz="12" w:space="0" w:color="5B9BD5" w:themeColor="accent1"/>
-              <w:right w:val="single" w:sz="12" w:space="0" w:color="5B9BD5" w:themeColor="accent1"/>
-            </w:tcBorders>
-          </w:tcPr>
-          <w:p>
-            <w:r>
-              <w:t>Beendet das laufende Programm.</w:t>
-            </w:r>
-          </w:p>
-        </w:tc>
-        <w:tc>
-          <w:tcPr>
-            <w:tcW w:w="1527" w:type="dxa"/>
-            <w:tcBorders>
-              <w:left w:val="single" w:sz="12" w:space="0" w:color="5B9BD5" w:themeColor="accent1"/>
-              <w:right w:val="single" w:sz="12" w:space="0" w:color="5B9BD5" w:themeColor="accent1"/>
-            </w:tcBorders>
-          </w:tcPr>
-          <w:p>
-            <w:pPr>
-              <w:jc w:val="center"/>
-            </w:pPr>
-            <w:r>
-              <w:t>-</w:t>
-            </w:r>
-          </w:p>
-        </w:tc>
-        <w:tc>
-          <w:tcPr>
-            <w:tcW w:w="3583" w:type="dxa"/>
-            <w:tcBorders>
-              <w:left w:val="single" w:sz="12" w:space="0" w:color="5B9BD5" w:themeColor="accent1"/>
-              <w:right w:val="single" w:sz="12" w:space="0" w:color="5B9BD5" w:themeColor="accent1"/>
-            </w:tcBorders>
-          </w:tcPr>
-          <w:p>
-            <w:pPr>
-              <w:jc w:val="center"/>
-            </w:pPr>
-            <w:r>
-              <w:t>-</w:t>
-            </w:r>
-          </w:p>
-        </w:tc>
-      </w:tr>
-      <w:tr>
-        <w:tc>
-          <w:tcPr>
-            <w:tcW w:w="1378" w:type="dxa"/>
-            <w:tcBorders>
-              <w:left w:val="single" w:sz="12" w:space="0" w:color="5B9BD5" w:themeColor="accent1"/>
-              <w:right w:val="single" w:sz="12" w:space="0" w:color="5B9BD5" w:themeColor="accent1"/>
-            </w:tcBorders>
-          </w:tcPr>
-          <w:p>
-            <w:r>
-              <w:t xml:space="preserve">rank </w:t>
-            </w:r>
-          </w:p>
-        </w:tc>
-        <w:tc>
-          <w:tcPr>
-            <w:tcW w:w="2554" w:type="dxa"/>
-            <w:tcBorders>
-              <w:left w:val="single" w:sz="12" w:space="0" w:color="5B9BD5" w:themeColor="accent1"/>
-              <w:right w:val="single" w:sz="12" w:space="0" w:color="5B9BD5" w:themeColor="accent1"/>
-            </w:tcBorders>
-          </w:tcPr>
-          <w:p>
-            <w:r>
-              <w:t>Bestimmt den Rang einer Matrix.</w:t>
-            </w:r>
-          </w:p>
-        </w:tc>
-        <w:tc>
-          <w:tcPr>
-            <w:tcW w:w="1527" w:type="dxa"/>
-            <w:tcBorders>
-              <w:left w:val="single" w:sz="12" w:space="0" w:color="5B9BD5" w:themeColor="accent1"/>
-              <w:right w:val="single" w:sz="12" w:space="0" w:color="5B9BD5" w:themeColor="accent1"/>
-            </w:tcBorders>
-          </w:tcPr>
-          <w:p>
-            <w:pPr>
-              <w:jc w:val="center"/>
-            </w:pPr>
-            <w:proofErr w:type="spellStart"/>
-            <w:r>
-              <w:t>matrix</w:t>
-            </w:r>
-            <w:proofErr w:type="spellEnd"/>
-          </w:p>
-        </w:tc>
-        <w:tc>
-          <w:tcPr>
-            <w:tcW w:w="3583" w:type="dxa"/>
-            <w:tcBorders>
-              <w:left w:val="single" w:sz="12" w:space="0" w:color="5B9BD5" w:themeColor="accent1"/>
-              <w:right w:val="single" w:sz="12" w:space="0" w:color="5B9BD5" w:themeColor="accent1"/>
-            </w:tcBorders>
-          </w:tcPr>
-          <w:p>
-            <w:pPr>
-              <w:jc w:val="center"/>
-            </w:pPr>
-            <w:r>
-              <w:t>Name der Matrix zu der dessen Rank bestimmt werden soll.</w:t>
-            </w:r>
-          </w:p>
-        </w:tc>
-      </w:tr>
-      <w:tr>
-        <w:tc>
-          <w:tcPr>
-            <w:tcW w:w="1378" w:type="dxa"/>
-            <w:tcBorders>
-              <w:left w:val="single" w:sz="12" w:space="0" w:color="5B9BD5" w:themeColor="accent1"/>
-              <w:right w:val="single" w:sz="12" w:space="0" w:color="5B9BD5" w:themeColor="accent1"/>
-            </w:tcBorders>
-          </w:tcPr>
-          <w:p>
-            <w:proofErr w:type="spellStart"/>
-            <w:r>
-              <w:t>scalarMultiply</w:t>
-            </w:r>
-            <w:proofErr w:type="spellEnd"/>
-          </w:p>
-        </w:tc>
-        <w:tc>
-          <w:tcPr>
-            <w:tcW w:w="2554" w:type="dxa"/>
-            <w:tcBorders>
-              <w:left w:val="single" w:sz="12" w:space="0" w:color="5B9BD5" w:themeColor="accent1"/>
-              <w:right w:val="single" w:sz="12" w:space="0" w:color="5B9BD5" w:themeColor="accent1"/>
-            </w:tcBorders>
-          </w:tcPr>
-          <w:p>
-            <w:r>
-              <w:t xml:space="preserve">Bestimmt das </w:t>
-            </w:r>
-            <w:proofErr w:type="spellStart"/>
-            <w:r>
-              <w:t>Product</w:t>
-            </w:r>
-            <w:proofErr w:type="spellEnd"/>
-            <w:r>
-              <w:t xml:space="preserve"> aus einer Matrix und eine m Skalar</w:t>
-            </w:r>
-            <w:r>
-              <w:t xml:space="preserve">. </w:t>
-            </w:r>
-          </w:p>
-        </w:tc>
-        <w:tc>
-          <w:tcPr>
-            <w:tcW w:w="1527" w:type="dxa"/>
-            <w:tcBorders>
-              <w:left w:val="single" w:sz="12" w:space="0" w:color="5B9BD5" w:themeColor="accent1"/>
-              <w:right w:val="single" w:sz="12" w:space="0" w:color="5B9BD5" w:themeColor="accent1"/>
-            </w:tcBorders>
-          </w:tcPr>
-          <w:p>
-            <w:pPr>
-              <w:jc w:val="center"/>
-            </w:pPr>
-            <w:proofErr w:type="spellStart"/>
-            <w:r>
-              <w:t>matrix</w:t>
-            </w:r>
-            <w:proofErr w:type="spellEnd"/>
-          </w:p>
-        </w:tc>
-        <w:tc>
-          <w:tcPr>
-            <w:tcW w:w="3583" w:type="dxa"/>
-            <w:tcBorders>
-              <w:left w:val="single" w:sz="12" w:space="0" w:color="5B9BD5" w:themeColor="accent1"/>
-              <w:right w:val="single" w:sz="12" w:space="0" w:color="5B9BD5" w:themeColor="accent1"/>
-            </w:tcBorders>
-          </w:tcPr>
-          <w:p>
-            <w:pPr>
-              <w:jc w:val="center"/>
-            </w:pPr>
-            <w:r>
-              <w:t>Name der Matrix die mit einem Skalar multipliziert werden soll.</w:t>
-            </w:r>
-          </w:p>
-        </w:tc>
-      </w:tr>
-      <w:tr>
-        <w:tc>
-          <w:tcPr>
-            <w:tcW w:w="1378" w:type="dxa"/>
-            <w:tcBorders>
-              <w:left w:val="single" w:sz="12" w:space="0" w:color="5B9BD5" w:themeColor="accent1"/>
-              <w:right w:val="single" w:sz="12" w:space="0" w:color="5B9BD5" w:themeColor="accent1"/>
-            </w:tcBorders>
-          </w:tcPr>
-          <w:p>
-            <w:proofErr w:type="spellStart"/>
-            <w:r>
-              <w:t>transpose</w:t>
-            </w:r>
-            <w:proofErr w:type="spellEnd"/>
-          </w:p>
-        </w:tc>
-        <w:tc>
-          <w:tcPr>
-            <w:tcW w:w="2554" w:type="dxa"/>
-            <w:tcBorders>
-              <w:left w:val="single" w:sz="12" w:space="0" w:color="5B9BD5" w:themeColor="accent1"/>
-              <w:right w:val="single" w:sz="12" w:space="0" w:color="5B9BD5" w:themeColor="accent1"/>
-            </w:tcBorders>
-          </w:tcPr>
-          <w:p>
-            <w:r>
-              <w:t>Transponiert eine gegebene Matrix.</w:t>
-            </w:r>
-          </w:p>
-        </w:tc>
-        <w:tc>
-          <w:tcPr>
-            <w:tcW w:w="1527" w:type="dxa"/>
-            <w:tcBorders>
-              <w:left w:val="single" w:sz="12" w:space="0" w:color="5B9BD5" w:themeColor="accent1"/>
-              <w:right w:val="single" w:sz="12" w:space="0" w:color="5B9BD5" w:themeColor="accent1"/>
-            </w:tcBorders>
-          </w:tcPr>
-          <w:p>
-            <w:pPr>
-              <w:jc w:val="center"/>
-            </w:pPr>
-            <w:proofErr w:type="spellStart"/>
-            <w:r>
-              <w:t>matrix</w:t>
-            </w:r>
-            <w:proofErr w:type="spellEnd"/>
-          </w:p>
-        </w:tc>
-        <w:tc>
-          <w:tcPr>
-            <w:tcW w:w="3583" w:type="dxa"/>
-            <w:tcBorders>
-              <w:left w:val="single" w:sz="12" w:space="0" w:color="5B9BD5" w:themeColor="accent1"/>
-              <w:right w:val="single" w:sz="12" w:space="0" w:color="5B9BD5" w:themeColor="accent1"/>
-            </w:tcBorders>
-          </w:tcPr>
-          <w:p>
-            <w:pPr>
-              <w:jc w:val="center"/>
-            </w:pPr>
-            <w:r>
-              <w:t>Name der Matrix die transponiert werden soll.</w:t>
-            </w:r>
-          </w:p>
-        </w:tc>
-      </w:tr>
-    </w:tbl>
-    <w:p/>
-    <w:p>
-      <w:r>
-        <w:t>Im folgenden Werden Ihnen ein paar Beispiele gegeben wie Sie ausgewählte Befehle verwenden können. Diese Liste ist nicht vollständig, die restlichen Befehle können Sie analog verwenden und deren Parameter können Sie der Tabelle entnehmen.</w:t>
-      </w:r>
-    </w:p>
-    <w:p>
-      <w:r>
-        <w:br w:type="page"/>
-      </w:r>
-    </w:p>
-    <w:p>
-      <w:pPr>
-        <w:pStyle w:val="Heading3"/>
-      </w:pPr>
-      <w:bookmarkStart w:id="10" w:name="_Toc387662799"/>
-      <w:r>
-        <w:t>Erstellen einer Matrix</w:t>
-      </w:r>
-      <w:bookmarkEnd w:id="10"/>
-    </w:p>
-    <w:p/>
-    <w:p>
-      <w:r>
-        <w:t xml:space="preserve">Eine Matrix können Sie über das folgende Kommando ausführen: </w:t>
-      </w:r>
-    </w:p>
-    <w:p>
-      <w:pPr>
-        <w:pStyle w:val="Code"/>
-      </w:pPr>
-      <w:proofErr w:type="spellStart"/>
-      <w:r>
-        <w:t>matrix</w:t>
-      </w:r>
-      <w:proofErr w:type="spellEnd"/>
-      <w:r>
-        <w:t xml:space="preserve"> &gt; </w:t>
-      </w:r>
-      <w:proofErr w:type="spellStart"/>
-      <w:r>
-        <w:t>create</w:t>
-      </w:r>
-      <w:proofErr w:type="spellEnd"/>
-      <w:r>
-        <w:t xml:space="preserve"> &lt;Name der Neuen Matrix&gt;</w:t>
-      </w:r>
-    </w:p>
-    <w:p>
-      <w:r>
-        <w:t xml:space="preserve">Anschließend fragt Sie die Anwendung nach der Anzahl der Zeilen und der Spalten. Im Anschluss darauf haben Sie die Möglichkeit die Werte der einzelnen Elemente einzugeben. An Folgendem Beispiele können Sie die Anwendung des Create-Befehls einfach nachvollziehen. </w:t>
+        <w:t xml:space="preserve">eine Kontrollbar unterteilt ist. </w:t>
       </w:r>
       <w:r>
         <w:br/>
-        <w:t>In unserem Beispiel wollen wir eine Quadratische Matrix der Größe 2 erzeugen.</w:t>
-      </w:r>
-    </w:p>
-    <w:p>
-      <w:pPr>
-        <w:pStyle w:val="Code"/>
-        <w:rPr>
-          <w:lang w:val="en-US"/>
-        </w:rPr>
-      </w:pPr>
-      <w:r>
-        <w:rPr>
-          <w:lang w:val="en-US"/>
-        </w:rPr>
-        <w:t>matrix &gt; create test</w:t>
-      </w:r>
-      <w:r>
-        <w:rPr>
-          <w:lang w:val="en-US"/>
-        </w:rPr>
+      </w:r>
+      <w:r>
+        <w:t xml:space="preserve">Über die Kontrollbar können Sie mit Hilfe des „New Game“  Buttons ein neues Spiel starten, weiterhin haben sie über eine Auswahl-Box rechts vom „New Game“ Button die Möglichkeit die Größe des Spiel auszuwählen. Weiter Rechts im Panel können Sie den Punktestand des aktuellen Spiels einsehen. </w:t>
+      </w:r>
+      <w:r>
+        <w:t>Der rotierende Kreis signalisiert Ihnen welcher Spieler gerade am Zug ist, also ob es der weiße oder der schwarze</w:t>
+      </w:r>
+      <w:r>
+        <w:t xml:space="preserve"> </w:t>
+      </w:r>
+      <w:r>
+        <w:t>Spieler am Zug ist.</w:t>
+      </w:r>
+      <w:r>
         <w:br/>
-        <w:t>Count of desired rows [1-7] : 2</w:t>
-      </w:r>
-      <w:r>
-        <w:rPr>
-          <w:lang w:val="en-US"/>
-        </w:rPr>
+      </w:r>
+      <w:r>
         <w:br/>
-      </w:r>
-      <w:r>
-        <w:rPr>
-          <w:lang w:val="en-US"/>
-        </w:rPr>
-        <w:t>Cou</w:t>
-      </w:r>
-      <w:r>
-        <w:rPr>
-          <w:lang w:val="en-US"/>
-        </w:rPr>
-        <w:t>nt of desired columns [1-7] : 2</w:t>
-      </w:r>
-      <w:r>
-        <w:rPr>
-          <w:lang w:val="en-US"/>
-        </w:rPr>
+        <w:t>Über das Spielfeld in der Mitte des Bildschirms können die Spieler per Klick ihre Steine setzen.</w:t>
+      </w:r>
+      <w:r>
         <w:br/>
-        <w:t>test[1,1] : 1</w:t>
-      </w:r>
-      <w:r>
-        <w:rPr>
-          <w:lang w:val="en-US"/>
-        </w:rPr>
+        <w:t xml:space="preserve">Felder die einen möglichen Zug darstellen enthalten einen transparenten Kreis in der Farbe des aktuellen Spielers. </w:t>
+      </w:r>
+      <w:r>
         <w:br/>
-        <w:t>test[1,2] : 2</w:t>
-      </w:r>
-      <w:r>
-        <w:rPr>
-          <w:lang w:val="en-US"/>
-        </w:rPr>
-        <w:br/>
-        <w:t>test[2,1] : 3</w:t>
-      </w:r>
-      <w:r>
-        <w:rPr>
-          <w:lang w:val="en-US"/>
-        </w:rPr>
-        <w:br/>
-      </w:r>
-      <w:r>
-        <w:rPr>
-          <w:lang w:val="en-US"/>
-        </w:rPr>
-        <w:t>test[2,2] : 4</w:t>
-      </w:r>
-    </w:p>
-    <w:p>
-      <w:r>
-        <w:t>Ihre Eingabe können Sie mit dem im</w:t>
-      </w:r>
-      <w:r>
-        <w:t xml:space="preserve"> folgendem</w:t>
-      </w:r>
-      <w:r>
-        <w:t xml:space="preserve"> beschriebenen Print-Befehl überprüfen </w:t>
-      </w:r>
-    </w:p>
-    <w:p/>
-    <w:p>
-      <w:pPr>
-        <w:pStyle w:val="Heading3"/>
-      </w:pPr>
-      <w:bookmarkStart w:id="11" w:name="_Toc387662800"/>
-      <w:r>
-        <w:t>Eine Matrix auf dem Bildschirm ausgeben</w:t>
-      </w:r>
-      <w:bookmarkEnd w:id="11"/>
-    </w:p>
-    <w:p/>
-    <w:p>
-      <w:r>
-        <w:t xml:space="preserve">Über das folgende Kommando können Sie eine </w:t>
-      </w:r>
-      <w:proofErr w:type="spellStart"/>
-      <w:r>
-        <w:t>Matirx</w:t>
-      </w:r>
-      <w:proofErr w:type="spellEnd"/>
-      <w:r>
-        <w:t xml:space="preserve"> auf dem Bildschirm ausgeben:</w:t>
-      </w:r>
-    </w:p>
-    <w:p>
-      <w:pPr>
-        <w:pStyle w:val="Code"/>
-      </w:pPr>
-      <w:proofErr w:type="spellStart"/>
-      <w:r>
-        <w:t>matrix</w:t>
-      </w:r>
-      <w:proofErr w:type="spellEnd"/>
-      <w:r>
-        <w:t xml:space="preserve"> &gt; </w:t>
-      </w:r>
-      <w:proofErr w:type="spellStart"/>
-      <w:r>
-        <w:t>print</w:t>
-      </w:r>
-      <w:proofErr w:type="spellEnd"/>
-      <w:r>
-        <w:t xml:space="preserve"> &lt;Name der Matrix&gt;</w:t>
-      </w:r>
-    </w:p>
-    <w:p>
-      <w:r>
-        <w:t>An folgendem Beispiel können Sie den Aufruf des Befehls nachvollziehen:</w:t>
-      </w:r>
-    </w:p>
-    <w:p>
-      <w:pPr>
-        <w:pStyle w:val="Code"/>
-      </w:pPr>
-      <w:proofErr w:type="spellStart"/>
-      <w:r>
-        <w:t>matrix</w:t>
-      </w:r>
-      <w:proofErr w:type="spellEnd"/>
-      <w:r>
-        <w:t xml:space="preserve"> &gt; </w:t>
-      </w:r>
-      <w:proofErr w:type="spellStart"/>
-      <w:r>
-        <w:t>print</w:t>
-      </w:r>
-      <w:proofErr w:type="spellEnd"/>
-      <w:r>
-        <w:t xml:space="preserve"> </w:t>
-      </w:r>
-      <w:proofErr w:type="spellStart"/>
-      <w:r>
-        <w:t>test</w:t>
-      </w:r>
-      <w:proofErr w:type="spellEnd"/>
-      <w:r>
-        <w:br/>
-      </w:r>
-      <w:proofErr w:type="spellStart"/>
-      <w:r>
-        <w:t>test</w:t>
-      </w:r>
-      <w:proofErr w:type="spellEnd"/>
-      <w:r>
-        <w:t xml:space="preserve"> = |  1,00   2,00 |</w:t>
-      </w:r>
-      <w:r>
-        <w:br/>
-        <w:t xml:space="preserve">       |  3,00   4,00 |</w:t>
-      </w:r>
-    </w:p>
-    <w:p>
-      <w:r>
-        <w:br w:type="page"/>
-      </w:r>
-    </w:p>
-    <w:p>
-      <w:pPr>
-        <w:pStyle w:val="Heading3"/>
-      </w:pPr>
-      <w:bookmarkStart w:id="12" w:name="_Toc387662801"/>
-      <w:r>
-        <w:t>Zwei Matrizen Addieren</w:t>
-      </w:r>
-      <w:bookmarkEnd w:id="12"/>
-    </w:p>
-    <w:p/>
-    <w:p>
-      <w:r>
-        <w:t>Über das folgende Kommando können Sie zwei Matrizen multiplizieren:</w:t>
-      </w:r>
-      <w:r>
-        <w:br/>
-      </w:r>
-    </w:p>
-    <w:p>
-      <w:pPr>
-        <w:pStyle w:val="Code"/>
-      </w:pPr>
-      <w:r>
-        <w:t xml:space="preserve">Matrix &gt; </w:t>
-      </w:r>
-      <w:proofErr w:type="spellStart"/>
-      <w:r>
-        <w:t>print</w:t>
-      </w:r>
-      <w:proofErr w:type="spellEnd"/>
-      <w:r>
-        <w:t xml:space="preserve"> </w:t>
-      </w:r>
-      <w:r>
-        <w:t>&lt;Name der ersten Matrix&gt; &lt;Name der zweiten Matrix&gt;</w:t>
-      </w:r>
-    </w:p>
-    <w:p/>
-    <w:p>
-      <w:r>
-        <w:t>Anhand  folgenden Beispiel können Sie die Anwendung des Befehls nachvollziehen, in  diesem Beispiel addieren wird die bereits erstellte Matrix ‚</w:t>
-      </w:r>
-      <w:proofErr w:type="spellStart"/>
-      <w:r>
-        <w:t>test</w:t>
-      </w:r>
-      <w:proofErr w:type="spellEnd"/>
-      <w:r>
-        <w:t>‘ mit sich selbst</w:t>
-      </w:r>
-      <w:r>
-        <w:br/>
-      </w:r>
-    </w:p>
-    <w:p>
-      <w:pPr>
-        <w:pStyle w:val="Code"/>
-        <w:rPr>
-          <w:lang w:val="en-US"/>
-        </w:rPr>
-      </w:pPr>
-      <w:r>
-        <w:rPr>
-          <w:lang w:val="en-US"/>
-        </w:rPr>
-        <w:t xml:space="preserve">matrix &gt; add test </w:t>
-      </w:r>
-      <w:proofErr w:type="spellStart"/>
-      <w:r>
-        <w:rPr>
-          <w:lang w:val="en-US"/>
-        </w:rPr>
-        <w:t>test</w:t>
-      </w:r>
-      <w:proofErr w:type="spellEnd"/>
-      <w:r>
-        <w:rPr>
-          <w:lang w:val="en-US"/>
-        </w:rPr>
-        <w:br/>
-      </w:r>
-      <w:proofErr w:type="spellStart"/>
-      <w:r>
-        <w:rPr>
-          <w:lang w:val="en-US"/>
-        </w:rPr>
-        <w:t>test</w:t>
-      </w:r>
-      <w:proofErr w:type="spellEnd"/>
-      <w:r>
-        <w:rPr>
-          <w:lang w:val="en-US"/>
-        </w:rPr>
-        <w:t xml:space="preserve"> + test = |  2,00   4,00 |</w:t>
-      </w:r>
-    </w:p>
-    <w:p>
-      <w:pPr>
-        <w:pStyle w:val="Code"/>
-      </w:pPr>
-      <w:r>
-        <w:rPr>
-          <w:lang w:val="en-US"/>
-        </w:rPr>
-        <w:t xml:space="preserve">              </w:t>
-      </w:r>
-      <w:r>
-        <w:t>|  6,00   8,00 |</w:t>
-      </w:r>
-    </w:p>
-    <w:p/>
-    <w:p>
-      <w:pPr>
-        <w:pStyle w:val="Heading3"/>
-      </w:pPr>
-      <w:bookmarkStart w:id="13" w:name="_Toc387662802"/>
-      <w:r>
-        <w:t>Eine Matrize Transponieren</w:t>
-      </w:r>
-      <w:bookmarkEnd w:id="13"/>
-    </w:p>
-    <w:p/>
-    <w:p>
-      <w:r>
-        <w:t xml:space="preserve">Über </w:t>
-      </w:r>
-      <w:proofErr w:type="gramStart"/>
-      <w:r>
-        <w:t>die f</w:t>
-      </w:r>
-      <w:r>
-        <w:t>olgende Befehle</w:t>
-      </w:r>
-      <w:proofErr w:type="gramEnd"/>
-      <w:r>
-        <w:t xml:space="preserve"> können Sie eine Matrix transponieren:</w:t>
-      </w:r>
-    </w:p>
-    <w:p>
-      <w:pPr>
-        <w:pStyle w:val="Code"/>
-      </w:pPr>
-      <w:proofErr w:type="spellStart"/>
-      <w:r>
-        <w:t>matrix</w:t>
-      </w:r>
-      <w:proofErr w:type="spellEnd"/>
-      <w:r>
-        <w:t xml:space="preserve"> &gt; </w:t>
-      </w:r>
-      <w:proofErr w:type="spellStart"/>
-      <w:r>
-        <w:t>transpose</w:t>
-      </w:r>
-      <w:proofErr w:type="spellEnd"/>
-      <w:r>
-        <w:t xml:space="preserve"> &lt;Name der Matrix&gt; </w:t>
-      </w:r>
-      <w:r>
-        <w:br/>
-      </w:r>
-    </w:p>
-    <w:p>
-      <w:pPr>
-        <w:pStyle w:val="Code"/>
-      </w:pPr>
-      <w:r>
-        <w:t>oder:</w:t>
-      </w:r>
-    </w:p>
-    <w:p>
-      <w:pPr>
-        <w:pStyle w:val="Code"/>
-      </w:pPr>
-      <w:proofErr w:type="spellStart"/>
-      <w:r>
-        <w:t>matrix</w:t>
-      </w:r>
-      <w:proofErr w:type="spellEnd"/>
-      <w:r>
-        <w:t xml:space="preserve"> &gt; </w:t>
-      </w:r>
-      <w:proofErr w:type="spellStart"/>
-      <w:r>
-        <w:t>print</w:t>
-      </w:r>
-      <w:proofErr w:type="spellEnd"/>
-      <w:r>
-        <w:t xml:space="preserve"> </w:t>
-      </w:r>
-      <w:proofErr w:type="spellStart"/>
-      <w:r>
-        <w:t>matrix^T</w:t>
-      </w:r>
-      <w:proofErr w:type="spellEnd"/>
-    </w:p>
-    <w:p>
-      <w:r>
-        <w:t>Anhand folgendem Beispiel können Sie Verwendung der Befehle nachvollziehen.</w:t>
-      </w:r>
-      <w:r>
-        <w:t xml:space="preserve"> Hier wird die Matrix ‚</w:t>
-      </w:r>
-      <w:proofErr w:type="spellStart"/>
-      <w:r>
-        <w:t>test</w:t>
-      </w:r>
-      <w:proofErr w:type="spellEnd"/>
-      <w:r>
-        <w:t>‘ transponiert.</w:t>
-      </w:r>
-    </w:p>
-    <w:p/>
-    <w:p>
-      <w:pPr>
-        <w:pStyle w:val="Code"/>
-        <w:rPr>
-          <w:lang w:val="en-US"/>
-        </w:rPr>
-      </w:pPr>
-      <w:r>
-        <w:rPr>
-          <w:lang w:val="en-US"/>
-        </w:rPr>
-        <w:t xml:space="preserve">matrix &gt; </w:t>
-      </w:r>
-      <w:r>
-        <w:rPr>
-          <w:lang w:val="en-US"/>
-        </w:rPr>
-        <w:t>transpose</w:t>
-      </w:r>
-      <w:r>
-        <w:rPr>
-          <w:lang w:val="en-US"/>
-        </w:rPr>
-        <w:t xml:space="preserve"> </w:t>
-      </w:r>
-      <w:r>
-        <w:rPr>
-          <w:lang w:val="en-US"/>
-        </w:rPr>
-        <w:t>test</w:t>
-      </w:r>
-      <w:r>
-        <w:rPr>
-          <w:lang w:val="en-US"/>
-        </w:rPr>
-        <w:br/>
-      </w:r>
-      <w:proofErr w:type="spellStart"/>
-      <w:r>
-        <w:rPr>
-          <w:lang w:val="en-US"/>
-        </w:rPr>
-        <w:t>test</w:t>
-      </w:r>
-      <w:proofErr w:type="spellEnd"/>
-      <w:r>
-        <w:rPr>
-          <w:lang w:val="en-US"/>
-        </w:rPr>
-        <w:t xml:space="preserve"> = |  2,00   4,00 |</w:t>
-      </w:r>
-      <w:r>
-        <w:rPr>
-          <w:lang w:val="en-US"/>
-        </w:rPr>
-        <w:br/>
-        <w:t xml:space="preserve">       |  6,00   8,00 |</w:t>
-      </w:r>
-      <w:r>
-        <w:rPr>
-          <w:lang w:val="en-US"/>
-        </w:rPr>
-        <w:br/>
-      </w:r>
-    </w:p>
-    <w:p>
-      <w:pPr>
-        <w:pStyle w:val="Code"/>
-        <w:rPr>
-          <w:lang w:val="en-US"/>
-        </w:rPr>
-      </w:pPr>
-      <w:proofErr w:type="spellStart"/>
-      <w:proofErr w:type="gramStart"/>
-      <w:r>
-        <w:rPr>
-          <w:lang w:val="en-US"/>
-        </w:rPr>
-        <w:t>oder</w:t>
-      </w:r>
-      <w:proofErr w:type="spellEnd"/>
-      <w:proofErr w:type="gramEnd"/>
-    </w:p>
-    <w:p>
-      <w:pPr>
-        <w:pStyle w:val="Code"/>
-        <w:rPr>
-          <w:lang w:val="en-US"/>
-        </w:rPr>
-      </w:pPr>
-      <w:proofErr w:type="gramStart"/>
-      <w:r>
-        <w:rPr>
-          <w:lang w:val="en-US"/>
-        </w:rPr>
-        <w:t>matrix</w:t>
-      </w:r>
-      <w:proofErr w:type="gramEnd"/>
-      <w:r>
-        <w:rPr>
-          <w:lang w:val="en-US"/>
-        </w:rPr>
-        <w:t xml:space="preserve"> &gt; print </w:t>
-      </w:r>
-      <w:proofErr w:type="spellStart"/>
-      <w:r>
-        <w:rPr>
-          <w:lang w:val="en-US"/>
-        </w:rPr>
-        <w:t>test^T</w:t>
-      </w:r>
-      <w:proofErr w:type="spellEnd"/>
-      <w:r>
-        <w:rPr>
-          <w:lang w:val="en-US"/>
-        </w:rPr>
-        <w:br/>
-      </w:r>
-      <w:proofErr w:type="spellStart"/>
-      <w:r>
-        <w:rPr>
-          <w:lang w:val="en-US"/>
-        </w:rPr>
-        <w:t>test^T</w:t>
-      </w:r>
-      <w:proofErr w:type="spellEnd"/>
-      <w:r>
-        <w:rPr>
-          <w:lang w:val="en-US"/>
-        </w:rPr>
-        <w:t xml:space="preserve"> = |  2,00   6,00 |</w:t>
-      </w:r>
-      <w:r>
-        <w:rPr>
-          <w:lang w:val="en-US"/>
-        </w:rPr>
-        <w:br/>
-      </w:r>
-      <w:r>
-        <w:rPr>
-          <w:lang w:val="en-US"/>
-        </w:rPr>
-        <w:t xml:space="preserve">         |  4,00   8,00 | </w:t>
-      </w:r>
-    </w:p>
-    <w:p>
-      <w:pPr>
-        <w:rPr>
-          <w:rFonts w:ascii="Consolas" w:hAnsi="Consolas"/>
-          <w:sz w:val="24"/>
-          <w:lang w:val="en-US"/>
-        </w:rPr>
-      </w:pPr>
-      <w:r>
-        <w:rPr>
-          <w:lang w:val="en-US"/>
-        </w:rPr>
-        <w:br w:type="page"/>
       </w:r>
     </w:p>
     <w:sectPr>
@@ -4293,7 +2029,7 @@
                 <w:rPr>
                   <w:noProof/>
                 </w:rPr>
-                <w:t>7</w:t>
+                <w:t>4</w:t>
               </w:r>
               <w:r>
                 <w:rPr>
@@ -6219,12 +3955,11 @@
     <w:sig w:usb0="A00002EF" w:usb1="4000207B" w:usb2="00000000" w:usb3="00000000" w:csb0="0000019F" w:csb1="00000000"/>
   </w:font>
   <w:font w:name="Segoe UI">
-    <w:panose1 w:val="00000000000000000000"/>
+    <w:panose1 w:val="020B0502040204020203"/>
     <w:charset w:val="00"/>
     <w:family w:val="swiss"/>
-    <w:notTrueType/>
     <w:pitch w:val="variable"/>
-    <w:sig w:usb0="00000003" w:usb1="00000000" w:usb2="00000000" w:usb3="00000000" w:csb0="00000001" w:csb1="00000000"/>
+    <w:sig w:usb0="E4002EFF" w:usb1="C000E47F" w:usb2="00000009" w:usb3="00000000" w:csb0="000001FF" w:csb1="00000000"/>
   </w:font>
   <w:font w:name="Consolas">
     <w:panose1 w:val="020B0609020204030204"/>
@@ -6256,6 +3991,7 @@
     <w:rsid w:val="001834FF"/>
     <w:rsid w:val="00225A60"/>
     <w:rsid w:val="00484349"/>
+    <w:rsid w:val="008D780A"/>
     <w:rsid w:val="00D56E46"/>
     <w:rsid w:val="00F14E00"/>
     <w:rsid w:val="00F375D2"/>
@@ -7003,7 +4739,7 @@
 </file>
 
 <file path=customXml/itemProps1.xml><?xml version="1.0" encoding="utf-8"?>
-<ds:datastoreItem xmlns:ds="http://schemas.openxmlformats.org/officeDocument/2006/customXml" ds:itemID="{59602660-8161-4759-8B3E-DCBDD1717318}">
+<ds:datastoreItem xmlns:ds="http://schemas.openxmlformats.org/officeDocument/2006/customXml" ds:itemID="{6D2BBD34-1901-4CEF-A247-CDF00BB4B4F7}">
   <ds:schemaRefs>
     <ds:schemaRef ds:uri="http://schemas.openxmlformats.org/officeDocument/2006/bibliography"/>
   </ds:schemaRefs>

</xml_diff>